<commit_message>
fix: terms modified (#71)
</commit_message>
<xml_diff>
--- a/public/terms.docx
+++ b/public/terms.docx
@@ -1,6 +1,6 @@
 
 <file path=word/document.xml><?xml version="1.0" encoding="utf-8"?>
-<w:document xmlns:wpc="http://schemas.microsoft.com/office/word/2010/wordprocessingCanvas" xmlns:cx="http://schemas.microsoft.com/office/drawing/2014/chartex" xmlns:cx1="http://schemas.microsoft.com/office/drawing/2015/9/8/chartex" xmlns:cx2="http://schemas.microsoft.com/office/drawing/2015/10/21/chartex" xmlns:cx3="http://schemas.microsoft.com/office/drawing/2016/5/9/chartex" xmlns:cx4="http://schemas.microsoft.com/office/drawing/2016/5/10/chartex" xmlns:cx5="http://schemas.microsoft.com/office/drawing/2016/5/11/chartex" xmlns:cx6="http://schemas.microsoft.com/office/drawing/2016/5/12/chartex" xmlns:cx7="http://schemas.microsoft.com/office/drawing/2016/5/13/chartex" xmlns:cx8="http://schemas.microsoft.com/office/drawing/2016/5/14/chartex" xmlns:mc="http://schemas.openxmlformats.org/markup-compatibility/2006" xmlns:aink="http://schemas.microsoft.com/office/drawing/2016/ink" xmlns:am3d="http://schemas.microsoft.com/office/drawing/2017/model3d" xmlns:o="urn:schemas-microsoft-com:office:office" xmlns:oel="http://schemas.microsoft.com/office/2019/extlst" xmlns:r="http://schemas.openxmlformats.org/officeDocument/2006/relationships" xmlns:m="http://schemas.openxmlformats.org/officeDocument/2006/math" xmlns:v="urn:schemas-microsoft-com:vml" xmlns:wp14="http://schemas.microsoft.com/office/word/2010/wordprocessingDrawing" xmlns:wp="http://schemas.openxmlformats.org/drawingml/2006/wordprocessingDrawing" xmlns:w10="urn:schemas-microsoft-com:office:word" xmlns:w="http://schemas.openxmlformats.org/wordprocessingml/2006/main" xmlns:w14="http://schemas.microsoft.com/office/word/2010/wordml" xmlns:w15="http://schemas.microsoft.com/office/word/2012/wordml" xmlns:w16cex="http://schemas.microsoft.com/office/word/2018/wordml/cex" xmlns:w16cid="http://schemas.microsoft.com/office/word/2016/wordml/cid" xmlns:w16="http://schemas.microsoft.com/office/word/2018/wordml" xmlns:w16sdtdh="http://schemas.microsoft.com/office/word/2020/wordml/sdtdatahash" xmlns:w16se="http://schemas.microsoft.com/office/word/2015/wordml/symex" xmlns:wpg="http://schemas.microsoft.com/office/word/2010/wordprocessingGroup" xmlns:wpi="http://schemas.microsoft.com/office/word/2010/wordprocessingInk" xmlns:wne="http://schemas.microsoft.com/office/word/2006/wordml" xmlns:wps="http://schemas.microsoft.com/office/word/2010/wordprocessingShape" mc:Ignorable="w14 w15 w16se w16cid w16 w16cex w16sdtdh wp14">
+<w:document xmlns:wpc="http://schemas.microsoft.com/office/word/2010/wordprocessingCanvas" xmlns:cx="http://schemas.microsoft.com/office/drawing/2014/chartex" xmlns:cx1="http://schemas.microsoft.com/office/drawing/2015/9/8/chartex" xmlns:cx2="http://schemas.microsoft.com/office/drawing/2015/10/21/chartex" xmlns:cx3="http://schemas.microsoft.com/office/drawing/2016/5/9/chartex" xmlns:cx4="http://schemas.microsoft.com/office/drawing/2016/5/10/chartex" xmlns:cx5="http://schemas.microsoft.com/office/drawing/2016/5/11/chartex" xmlns:cx6="http://schemas.microsoft.com/office/drawing/2016/5/12/chartex" xmlns:cx7="http://schemas.microsoft.com/office/drawing/2016/5/13/chartex" xmlns:cx8="http://schemas.microsoft.com/office/drawing/2016/5/14/chartex" xmlns:mc="http://schemas.openxmlformats.org/markup-compatibility/2006" xmlns:aink="http://schemas.microsoft.com/office/drawing/2016/ink" xmlns:am3d="http://schemas.microsoft.com/office/drawing/2017/model3d" xmlns:o="urn:schemas-microsoft-com:office:office" xmlns:oel="http://schemas.microsoft.com/office/2019/extlst" xmlns:r="http://schemas.openxmlformats.org/officeDocument/2006/relationships" xmlns:m="http://schemas.openxmlformats.org/officeDocument/2006/math" xmlns:v="urn:schemas-microsoft-com:vml" xmlns:wp14="http://schemas.microsoft.com/office/word/2010/wordprocessingDrawing" xmlns:wp="http://schemas.openxmlformats.org/drawingml/2006/wordprocessingDrawing" xmlns:w10="urn:schemas-microsoft-com:office:word" xmlns:w="http://schemas.openxmlformats.org/wordprocessingml/2006/main" xmlns:w14="http://schemas.microsoft.com/office/word/2010/wordml" xmlns:w15="http://schemas.microsoft.com/office/word/2012/wordml" xmlns:w16cex="http://schemas.microsoft.com/office/word/2018/wordml/cex" xmlns:w16cid="http://schemas.microsoft.com/office/word/2016/wordml/cid" xmlns:w16="http://schemas.microsoft.com/office/word/2018/wordml" xmlns:w16du="http://schemas.microsoft.com/office/word/2023/wordml/word16du" xmlns:w16sdtdh="http://schemas.microsoft.com/office/word/2020/wordml/sdtdatahash" xmlns:w16se="http://schemas.microsoft.com/office/word/2015/wordml/symex" xmlns:wpg="http://schemas.microsoft.com/office/word/2010/wordprocessingGroup" xmlns:wpi="http://schemas.microsoft.com/office/word/2010/wordprocessingInk" xmlns:wne="http://schemas.microsoft.com/office/word/2006/wordml" xmlns:wps="http://schemas.microsoft.com/office/word/2010/wordprocessingShape" mc:Ignorable="w14 w15 w16se w16cid w16 w16cex w16sdtdh w16du wp14">
   <w:body>
     <w:p>
       <w:pPr>
@@ -31,7 +31,10 @@
         <w:t xml:space="preserve">Updated </w:t>
       </w:r>
       <w:r>
-        <w:t>on June 26, 2026</w:t>
+        <w:t>on June 26, 202</w:t>
+      </w:r>
+      <w:r>
+        <w:t>4</w:t>
       </w:r>
     </w:p>
     <w:p>
@@ -80,20 +83,11 @@
         <w:t xml:space="preserve">Customer (defined below) </w:t>
       </w:r>
       <w:r>
-        <w:t xml:space="preserve">and </w:t>
-      </w:r>
-      <w:proofErr w:type="spellStart"/>
-      <w:r>
-        <w:t>AppFlowy</w:t>
-      </w:r>
-      <w:proofErr w:type="spellEnd"/>
-      <w:r>
-        <w:t xml:space="preserve"> </w:t>
+        <w:t xml:space="preserve">and AppFlowy </w:t>
       </w:r>
       <w:r>
         <w:t>Pte. Ltd. (“</w:t>
       </w:r>
-      <w:proofErr w:type="spellStart"/>
       <w:r>
         <w:rPr>
           <w:b/>
@@ -101,7 +95,6 @@
         </w:rPr>
         <w:t>AppFlowy</w:t>
       </w:r>
-      <w:proofErr w:type="spellEnd"/>
       <w:r>
         <w:t>”</w:t>
       </w:r>
@@ -161,15 +154,7 @@
         <w:t>)</w:t>
       </w:r>
       <w:r>
-        <w:t xml:space="preserve"> that governs Customer’s use of the </w:t>
-      </w:r>
-      <w:proofErr w:type="spellStart"/>
-      <w:r>
-        <w:t>AppFlowy</w:t>
-      </w:r>
-      <w:proofErr w:type="spellEnd"/>
-      <w:r>
-        <w:t xml:space="preserve"> Services (defined below)</w:t>
+        <w:t xml:space="preserve"> that governs Customer’s use of the AppFlowy Services (defined below)</w:t>
       </w:r>
       <w:r>
         <w:t>.</w:t>
@@ -196,24 +181,11 @@
         <w:t xml:space="preserve">accessing </w:t>
       </w:r>
       <w:r>
-        <w:t xml:space="preserve">the </w:t>
-      </w:r>
-      <w:proofErr w:type="spellStart"/>
-      <w:r>
-        <w:t>AppFlowy</w:t>
-      </w:r>
-      <w:proofErr w:type="spellEnd"/>
-      <w:r>
-        <w:t xml:space="preserve"> Services </w:t>
-      </w:r>
-      <w:r>
-        <w:t xml:space="preserve">or placing an order with </w:t>
-      </w:r>
-      <w:proofErr w:type="spellStart"/>
-      <w:r>
-        <w:t>AppFlowy</w:t>
-      </w:r>
-      <w:proofErr w:type="spellEnd"/>
+        <w:t xml:space="preserve">the AppFlowy Services </w:t>
+      </w:r>
+      <w:r>
+        <w:t>or placing an order with AppFlowy</w:t>
+      </w:r>
       <w:r>
         <w:t>, you (</w:t>
       </w:r>
@@ -230,15 +202,7 @@
         <w:t xml:space="preserve">) represent and warrant that you have the authority to bind Customer to these Terms.  </w:t>
       </w:r>
       <w:r>
-        <w:t xml:space="preserve">In the event of any conflict between these Terms on the one hand and any order you place with </w:t>
-      </w:r>
-      <w:proofErr w:type="spellStart"/>
-      <w:r>
-        <w:t>AppFlowy</w:t>
-      </w:r>
-      <w:proofErr w:type="spellEnd"/>
-      <w:r>
-        <w:t xml:space="preserve"> on the other hand, these Terms shall control and apply. </w:t>
+        <w:t xml:space="preserve">In the event of any conflict between these Terms on the one hand and any order you place with AppFlowy on the other hand, these Terms shall control and apply. </w:t>
       </w:r>
       <w:r>
         <w:t xml:space="preserve">If you do not agree to these Terms, </w:t>
@@ -247,15 +211,7 @@
         <w:t xml:space="preserve">you should </w:t>
       </w:r>
       <w:r>
-        <w:t xml:space="preserve">not use the </w:t>
-      </w:r>
-      <w:proofErr w:type="spellStart"/>
-      <w:r>
-        <w:t>AppFlowy</w:t>
-      </w:r>
-      <w:proofErr w:type="spellEnd"/>
-      <w:r>
-        <w:t xml:space="preserve"> Service</w:t>
+        <w:t>not use the AppFlowy Service</w:t>
       </w:r>
       <w:r>
         <w:t>s</w:t>
@@ -314,35 +270,18 @@
       <w:r>
         <w:t>“</w:t>
       </w:r>
-      <w:proofErr w:type="spellStart"/>
       <w:r>
         <w:rPr>
           <w:b/>
           <w:bCs/>
         </w:rPr>
-        <w:t>AppFlowy</w:t>
-      </w:r>
-      <w:proofErr w:type="spellEnd"/>
-      <w:r>
-        <w:rPr>
-          <w:b/>
-          <w:bCs/>
-        </w:rPr>
-        <w:t xml:space="preserve"> AI</w:t>
+        <w:t>AppFlowy AI</w:t>
       </w:r>
       <w:r>
         <w:t xml:space="preserve">” means </w:t>
       </w:r>
       <w:r>
-        <w:t xml:space="preserve">any feature(s) or functionality made available by </w:t>
-      </w:r>
-      <w:proofErr w:type="spellStart"/>
-      <w:r>
-        <w:t>AppFlowy</w:t>
-      </w:r>
-      <w:proofErr w:type="spellEnd"/>
-      <w:r>
-        <w:t xml:space="preserve"> that utilize data models trained by machine learning, artificial intelligence, or similar technologies</w:t>
+        <w:t>any feature(s) or functionality made available by AppFlowy that utilize data models trained by machine learning, artificial intelligence, or similar technologies</w:t>
       </w:r>
       <w:r>
         <w:t>.</w:t>
@@ -360,40 +299,18 @@
       <w:r>
         <w:t>“</w:t>
       </w:r>
-      <w:proofErr w:type="spellStart"/>
       <w:r>
         <w:rPr>
           <w:b/>
           <w:bCs/>
         </w:rPr>
-        <w:t>AppFlowy</w:t>
-      </w:r>
-      <w:proofErr w:type="spellEnd"/>
-      <w:r>
-        <w:rPr>
-          <w:b/>
-          <w:bCs/>
-        </w:rPr>
-        <w:t xml:space="preserve"> Services</w:t>
+        <w:t>AppFlowy Services</w:t>
       </w:r>
       <w:r>
         <w:t xml:space="preserve">” means </w:t>
       </w:r>
-      <w:proofErr w:type="spellStart"/>
-      <w:r>
-        <w:t>AppFlowy’s</w:t>
-      </w:r>
-      <w:proofErr w:type="spellEnd"/>
-      <w:r>
-        <w:t xml:space="preserve"> online software-as-a-service platform and services including any related APIs provided by </w:t>
-      </w:r>
-      <w:proofErr w:type="spellStart"/>
-      <w:r>
-        <w:t>AppFlowy</w:t>
-      </w:r>
-      <w:proofErr w:type="spellEnd"/>
-      <w:r>
-        <w:t xml:space="preserve">, together with all related mobile and desktop applications. </w:t>
+      <w:r>
+        <w:t xml:space="preserve">AppFlowy’s online software-as-a-service platform and services including any related APIs provided by AppFlowy, together with all related mobile and desktop applications. </w:t>
       </w:r>
       <w:r>
         <w:t xml:space="preserve">For clarity, </w:t>
@@ -401,27 +318,14 @@
       <w:r>
         <w:t>“</w:t>
       </w:r>
-      <w:proofErr w:type="spellStart"/>
-      <w:r>
-        <w:t>AppFlowy</w:t>
-      </w:r>
-      <w:proofErr w:type="spellEnd"/>
-      <w:r>
-        <w:t xml:space="preserve"> </w:t>
+      <w:r>
+        <w:t xml:space="preserve">AppFlowy </w:t>
       </w:r>
       <w:r>
         <w:t xml:space="preserve">Services” </w:t>
       </w:r>
       <w:r>
-        <w:t xml:space="preserve">include </w:t>
-      </w:r>
-      <w:proofErr w:type="spellStart"/>
-      <w:r>
-        <w:t>AppFlowy</w:t>
-      </w:r>
-      <w:proofErr w:type="spellEnd"/>
-      <w:r>
-        <w:t xml:space="preserve"> AI</w:t>
+        <w:t>include AppFlowy AI</w:t>
       </w:r>
       <w:r>
         <w:t>,</w:t>
@@ -449,15 +353,7 @@
         <w:jc w:val="both"/>
       </w:pPr>
       <w:r>
-        <w:t xml:space="preserve">Customer and </w:t>
-      </w:r>
-      <w:proofErr w:type="spellStart"/>
-      <w:r>
-        <w:t>AppFlowy</w:t>
-      </w:r>
-      <w:proofErr w:type="spellEnd"/>
-      <w:r>
-        <w:t xml:space="preserve"> may each be referred to as a “</w:t>
+        <w:t>Customer and AppFlowy may each be referred to as a “</w:t>
       </w:r>
       <w:r>
         <w:rPr>
@@ -492,32 +388,18 @@
       <w:r>
         <w:t>“</w:t>
       </w:r>
-      <w:proofErr w:type="gramStart"/>
       <w:r>
         <w:rPr>
           <w:b/>
           <w:bCs/>
         </w:rPr>
-        <w:t>Open Source</w:t>
-      </w:r>
-      <w:proofErr w:type="gramEnd"/>
-      <w:r>
-        <w:rPr>
-          <w:b/>
-          <w:bCs/>
-        </w:rPr>
-        <w:t xml:space="preserve"> Software</w:t>
+        <w:t>Open Source Software</w:t>
       </w:r>
       <w:r>
         <w:t xml:space="preserve">” means </w:t>
       </w:r>
-      <w:proofErr w:type="spellStart"/>
-      <w:r>
-        <w:t>AppFlowy</w:t>
-      </w:r>
-      <w:proofErr w:type="spellEnd"/>
-      <w:r>
-        <w:t xml:space="preserve"> </w:t>
+      <w:r>
+        <w:t xml:space="preserve">AppFlowy </w:t>
       </w:r>
       <w:r>
         <w:t xml:space="preserve">or </w:t>
@@ -594,13 +476,8 @@
       <w:r>
         <w:t xml:space="preserve"> means </w:t>
       </w:r>
-      <w:proofErr w:type="spellStart"/>
-      <w:r>
-        <w:t>AppFlowy’s</w:t>
-      </w:r>
-      <w:proofErr w:type="spellEnd"/>
-      <w:r>
-        <w:t xml:space="preserve"> Privacy Policy accessible here [</w:t>
+      <w:r>
+        <w:t>AppFlowy’s Privacy Policy accessible here [</w:t>
       </w:r>
       <w:hyperlink r:id="rId9" w:history="1">
         <w:r>
@@ -637,15 +514,7 @@
         <w:t>”</w:t>
       </w:r>
       <w:r>
-        <w:t xml:space="preserve"> means any organization, business, or other legal entity that is not Customer or </w:t>
-      </w:r>
-      <w:proofErr w:type="spellStart"/>
-      <w:r>
-        <w:t>AppFlowy</w:t>
-      </w:r>
-      <w:proofErr w:type="spellEnd"/>
-      <w:r>
-        <w:t>.</w:t>
+        <w:t xml:space="preserve"> means any organization, business, or other legal entity that is not Customer or AppFlowy.</w:t>
       </w:r>
     </w:p>
     <w:p>
@@ -675,45 +544,13 @@
         <w:t xml:space="preserve"> </w:t>
       </w:r>
       <w:r>
-        <w:t xml:space="preserve">means any service, connection, data, template, theme, software, application, or integration that (a) interoperates with the </w:t>
-      </w:r>
-      <w:proofErr w:type="spellStart"/>
-      <w:r>
-        <w:t>AppFlowy</w:t>
-      </w:r>
-      <w:proofErr w:type="spellEnd"/>
-      <w:r>
-        <w:t xml:space="preserve"> Services, and (b) is provided or made available by Customer or a Third Party</w:t>
-      </w:r>
-      <w:r>
-        <w:t xml:space="preserve">, including through </w:t>
-      </w:r>
-      <w:proofErr w:type="spellStart"/>
-      <w:r>
-        <w:t>AppFlowy</w:t>
-      </w:r>
-      <w:proofErr w:type="spellEnd"/>
-      <w:r>
-        <w:t xml:space="preserve"> AI</w:t>
-      </w:r>
-      <w:r>
-        <w:t xml:space="preserve">. Third Party Services include embedded content where the </w:t>
-      </w:r>
-      <w:proofErr w:type="spellStart"/>
-      <w:r>
-        <w:t>AppFlowy</w:t>
-      </w:r>
-      <w:proofErr w:type="spellEnd"/>
-      <w:r>
-        <w:t xml:space="preserve"> Service may display a preview or link to the </w:t>
-      </w:r>
-      <w:proofErr w:type="gramStart"/>
-      <w:r>
-        <w:t>content, but</w:t>
-      </w:r>
-      <w:proofErr w:type="gramEnd"/>
-      <w:r>
-        <w:t xml:space="preserve"> does not store the content from the </w:t>
+        <w:t>means any service, connection, data, template, theme, software, application, or integration that (a) interoperates with the AppFlowy Services, and (b) is provided or made available by Customer or a Third Party</w:t>
+      </w:r>
+      <w:r>
+        <w:t>, including through AppFlowy AI</w:t>
+      </w:r>
+      <w:r>
+        <w:t xml:space="preserve">. Third Party Services include embedded content where the AppFlowy Service may display a preview or link to the content, but does not store the content from the </w:t>
       </w:r>
       <w:r>
         <w:t>T</w:t>
@@ -752,26 +589,13 @@
         <w:jc w:val="both"/>
       </w:pPr>
       <w:r>
-        <w:t xml:space="preserve">We will provide the </w:t>
-      </w:r>
-      <w:proofErr w:type="spellStart"/>
-      <w:r>
-        <w:t>AppFlowy</w:t>
-      </w:r>
-      <w:proofErr w:type="spellEnd"/>
-      <w:r>
-        <w:t xml:space="preserve"> Services to you in accordance with the Pricing Plan you choose. We may, from time to time, </w:t>
+        <w:t xml:space="preserve">We will provide the AppFlowy Services to you in accordance with the Pricing Plan you choose. We may, from time to time, </w:t>
       </w:r>
       <w:r>
         <w:t xml:space="preserve">launch, change, upgrade, impose conditions to, charge for, suspend, or stop offering any </w:t>
       </w:r>
-      <w:proofErr w:type="spellStart"/>
-      <w:r>
-        <w:t>AppFlowy</w:t>
-      </w:r>
-      <w:proofErr w:type="spellEnd"/>
-      <w:r>
-        <w:t xml:space="preserve"> </w:t>
+      <w:r>
+        <w:t xml:space="preserve">AppFlowy </w:t>
       </w:r>
       <w:r>
         <w:t>Services</w:t>
@@ -792,33 +616,10 @@
         <w:jc w:val="both"/>
       </w:pPr>
       <w:r>
-        <w:t xml:space="preserve">While using the </w:t>
-      </w:r>
-      <w:proofErr w:type="spellStart"/>
-      <w:r>
-        <w:t>AppFlowy</w:t>
-      </w:r>
-      <w:proofErr w:type="spellEnd"/>
-      <w:r>
-        <w:t xml:space="preserve"> Services, you may have the option to use and access Third Party Services. Please note that Third Party Services are not offered by </w:t>
-      </w:r>
-      <w:proofErr w:type="spellStart"/>
-      <w:proofErr w:type="gramStart"/>
-      <w:r>
-        <w:t>AppFlowy</w:t>
-      </w:r>
-      <w:proofErr w:type="spellEnd"/>
-      <w:proofErr w:type="gramEnd"/>
-      <w:r>
-        <w:t xml:space="preserve"> and these Terms do not apply to the Third Party Services. You use of the </w:t>
-      </w:r>
-      <w:proofErr w:type="gramStart"/>
-      <w:r>
-        <w:t>Third Party</w:t>
-      </w:r>
-      <w:proofErr w:type="gramEnd"/>
-      <w:r>
-        <w:t xml:space="preserve"> </w:t>
+        <w:t xml:space="preserve">While using the AppFlowy Services, you may have the option to use and access Third Party Services. Please note that Third Party Services are not offered by AppFlowy and these Terms do not apply to the Third Party Services. You use of the </w:t>
+      </w:r>
+      <w:r>
+        <w:t xml:space="preserve">Third Party </w:t>
       </w:r>
       <w:r>
         <w:t xml:space="preserve">Services will be exclusively governed by the applicable terms and conditions </w:t>
@@ -842,15 +643,7 @@
         <w:t xml:space="preserve">contained in or generated by </w:t>
       </w:r>
       <w:r>
-        <w:t xml:space="preserve">such </w:t>
-      </w:r>
-      <w:proofErr w:type="gramStart"/>
-      <w:r>
-        <w:t>Third Party</w:t>
-      </w:r>
-      <w:proofErr w:type="gramEnd"/>
-      <w:r>
-        <w:t xml:space="preserve"> Services</w:t>
+        <w:t>such Third Party Services</w:t>
       </w:r>
       <w:r>
         <w:t>, including for truthfulness, accuracy or completeness</w:t>
@@ -859,23 +652,7 @@
         <w:t xml:space="preserve">. </w:t>
       </w:r>
       <w:r>
-        <w:t xml:space="preserve">You agree that </w:t>
-      </w:r>
-      <w:proofErr w:type="spellStart"/>
-      <w:r>
-        <w:t>AppFlowy</w:t>
-      </w:r>
-      <w:proofErr w:type="spellEnd"/>
-      <w:r>
-        <w:t xml:space="preserve"> shall have no responsibility (including any obligation to provide support or refund) to you with respect to your use of the </w:t>
-      </w:r>
-      <w:proofErr w:type="gramStart"/>
-      <w:r>
-        <w:t>Third Party</w:t>
-      </w:r>
-      <w:proofErr w:type="gramEnd"/>
-      <w:r>
-        <w:t xml:space="preserve"> Services.</w:t>
+        <w:t>You agree that AppFlowy shall have no responsibility (including any obligation to provide support or refund) to you with respect to your use of the Third Party Services.</w:t>
       </w:r>
     </w:p>
     <w:p>
@@ -884,26 +661,10 @@
         <w:jc w:val="both"/>
       </w:pPr>
       <w:r>
-        <w:t xml:space="preserve">We may collect certain information, including personal information, during your use of the </w:t>
-      </w:r>
-      <w:proofErr w:type="spellStart"/>
-      <w:r>
-        <w:t>AppFlowy</w:t>
-      </w:r>
-      <w:proofErr w:type="spellEnd"/>
-      <w:r>
-        <w:t xml:space="preserve"> Services. We will process such information in accordance with our Privacy Policy.  </w:t>
-      </w:r>
-      <w:r>
-        <w:t xml:space="preserve">By using the </w:t>
-      </w:r>
-      <w:proofErr w:type="spellStart"/>
-      <w:r>
-        <w:t>AppFlowy</w:t>
-      </w:r>
-      <w:proofErr w:type="spellEnd"/>
-      <w:r>
-        <w:t xml:space="preserve"> Services, you also agree to be bound by our Privacy Policy.</w:t>
+        <w:t xml:space="preserve">We may collect certain information, including personal information, during your use of the AppFlowy Services. We will process such information in accordance with our Privacy Policy.  </w:t>
+      </w:r>
+      <w:r>
+        <w:t>By using the AppFlowy Services, you also agree to be bound by our Privacy Policy.</w:t>
       </w:r>
       <w:r>
         <w:t xml:space="preserve">  The Privacy Policy is hereby incorporated into these Terms by reference.</w:t>
@@ -963,88 +724,62 @@
       <w:r>
         <w:t xml:space="preserve">to use the </w:t>
       </w:r>
-      <w:proofErr w:type="spellStart"/>
-      <w:r>
-        <w:t>AppFlowy</w:t>
-      </w:r>
-      <w:proofErr w:type="spellEnd"/>
+      <w:r>
+        <w:t xml:space="preserve">AppFlowy </w:t>
+      </w:r>
+      <w:r>
+        <w:t xml:space="preserve">Services. </w:t>
+      </w:r>
+      <w:r>
+        <w:t xml:space="preserve">You must provide accurate, current and complete information during the registration process and keep your </w:t>
+      </w:r>
+      <w:r>
+        <w:t>A</w:t>
+      </w:r>
+      <w:r>
+        <w:t xml:space="preserve">ccount information, including contact and billing information, up-to-date at all times. You may not assign or otherwise transfer your </w:t>
+      </w:r>
+      <w:r>
+        <w:t>A</w:t>
+      </w:r>
+      <w:r>
+        <w:t xml:space="preserve">ccount </w:t>
+      </w:r>
+      <w:r>
+        <w:t>to</w:t>
+      </w:r>
       <w:r>
         <w:t xml:space="preserve"> </w:t>
       </w:r>
       <w:r>
-        <w:t xml:space="preserve">Services. </w:t>
-      </w:r>
-      <w:r>
-        <w:t xml:space="preserve">You must provide accurate, current and complete information during the registration process and keep your </w:t>
+        <w:t>a Third Party</w:t>
+      </w:r>
+      <w:r>
+        <w:t xml:space="preserve">. You are responsible for maintaining the confidentiality and security of your Account credentials and may not disclose your credentials to any </w:t>
+      </w:r>
+      <w:r>
+        <w:t>T</w:t>
+      </w:r>
+      <w:r>
+        <w:t xml:space="preserve">hird </w:t>
+      </w:r>
+      <w:r>
+        <w:t>P</w:t>
+      </w:r>
+      <w:r>
+        <w:t xml:space="preserve">arty. You must immediately notify </w:t>
+      </w:r>
+      <w:r>
+        <w:t xml:space="preserve">AppFlowy </w:t>
+      </w:r>
+      <w:r>
+        <w:t xml:space="preserve">if you know or have any reason to suspect that your credentials have been lost, stolen, misappropriated, or otherwise compromised or in case of any actual or suspected unauthorized use of your </w:t>
       </w:r>
       <w:r>
         <w:t>A</w:t>
       </w:r>
       <w:r>
-        <w:t xml:space="preserve">ccount information, including contact and billing information, </w:t>
-      </w:r>
-      <w:proofErr w:type="gramStart"/>
-      <w:r>
-        <w:t>up-to-date</w:t>
-      </w:r>
-      <w:proofErr w:type="gramEnd"/>
-      <w:r>
-        <w:t xml:space="preserve"> at all times. You may not assign or otherwise transfer your </w:t>
-      </w:r>
-      <w:r>
-        <w:t>A</w:t>
-      </w:r>
-      <w:r>
-        <w:t xml:space="preserve">ccount </w:t>
-      </w:r>
-      <w:r>
-        <w:t>to</w:t>
-      </w:r>
-      <w:r>
-        <w:t xml:space="preserve"> </w:t>
-      </w:r>
-      <w:r>
-        <w:t>a Third Party</w:t>
-      </w:r>
-      <w:r>
-        <w:t xml:space="preserve">. You are responsible for maintaining the confidentiality and security of your Account credentials and may not disclose your credentials to any </w:t>
-      </w:r>
-      <w:r>
-        <w:t>T</w:t>
-      </w:r>
-      <w:r>
-        <w:t xml:space="preserve">hird </w:t>
-      </w:r>
-      <w:r>
-        <w:t>P</w:t>
-      </w:r>
-      <w:r>
-        <w:t xml:space="preserve">arty. You must immediately notify </w:t>
-      </w:r>
-      <w:proofErr w:type="spellStart"/>
-      <w:r>
-        <w:t>AppFlowy</w:t>
-      </w:r>
-      <w:proofErr w:type="spellEnd"/>
-      <w:r>
-        <w:t xml:space="preserve"> </w:t>
-      </w:r>
-      <w:r>
-        <w:t xml:space="preserve">if you know or have any reason to suspect that your credentials have been lost, stolen, misappropriated, or otherwise compromised or in case of any actual or suspected unauthorized use of your </w:t>
-      </w:r>
-      <w:r>
-        <w:t>A</w:t>
-      </w:r>
-      <w:r>
-        <w:t xml:space="preserve">ccount. You are liable for </w:t>
-      </w:r>
-      <w:proofErr w:type="gramStart"/>
-      <w:r>
-        <w:t>any and all</w:t>
-      </w:r>
-      <w:proofErr w:type="gramEnd"/>
-      <w:r>
-        <w:t xml:space="preserve"> activities conducted through your </w:t>
+        <w:t xml:space="preserve">ccount. You are liable for any and all activities conducted through your </w:t>
       </w:r>
       <w:r>
         <w:t>A</w:t>
@@ -1059,15 +794,7 @@
         <w:jc w:val="both"/>
       </w:pPr>
       <w:r>
-        <w:t xml:space="preserve">During your use of the </w:t>
-      </w:r>
-      <w:proofErr w:type="spellStart"/>
-      <w:r>
-        <w:t>AppFlowy</w:t>
-      </w:r>
-      <w:proofErr w:type="spellEnd"/>
-      <w:r>
-        <w:t xml:space="preserve"> Services, you must no</w:t>
+        <w:t>During your use of the AppFlowy Services, you must no</w:t>
       </w:r>
       <w:r>
         <w:t>t</w:t>
@@ -1089,15 +816,7 @@
         <w:t xml:space="preserve">modify, adapt, alter, translate, or create derivative works of </w:t>
       </w:r>
       <w:r>
-        <w:t xml:space="preserve">any </w:t>
-      </w:r>
-      <w:proofErr w:type="spellStart"/>
-      <w:r>
-        <w:t>AppFlowy</w:t>
-      </w:r>
-      <w:proofErr w:type="spellEnd"/>
-      <w:r>
-        <w:t xml:space="preserve"> Services</w:t>
+        <w:t>any AppFlowy Services</w:t>
       </w:r>
       <w:r>
         <w:t xml:space="preserve"> except to the extent that such activities are </w:t>
@@ -1106,23 +825,7 @@
         <w:t>permitted under applicable law</w:t>
       </w:r>
       <w:r>
-        <w:t xml:space="preserve"> or the </w:t>
-      </w:r>
-      <w:proofErr w:type="gramStart"/>
-      <w:r>
-        <w:t>open source</w:t>
-      </w:r>
-      <w:proofErr w:type="gramEnd"/>
-      <w:r>
-        <w:t xml:space="preserve"> license agreements applicable to any Open Source Software provided as part of the </w:t>
-      </w:r>
-      <w:proofErr w:type="spellStart"/>
-      <w:r>
-        <w:t>AppFlowy</w:t>
-      </w:r>
-      <w:proofErr w:type="spellEnd"/>
-      <w:r>
-        <w:t xml:space="preserve"> Services</w:t>
+        <w:t xml:space="preserve"> or the open source license agreements applicable to any Open Source Software provided as part of the AppFlowy Services</w:t>
       </w:r>
       <w:r>
         <w:t>;</w:t>
@@ -1141,49 +844,23 @@
         <w:lastRenderedPageBreak/>
         <w:t xml:space="preserve">reverse-engineer, decompile, disassemble, or attempt to derive the source code for any </w:t>
       </w:r>
-      <w:proofErr w:type="spellStart"/>
-      <w:r>
-        <w:t>AppFlowy</w:t>
-      </w:r>
-      <w:proofErr w:type="spellEnd"/>
-      <w:r>
-        <w:t xml:space="preserve"> Services </w:t>
+      <w:r>
+        <w:t xml:space="preserve">AppFlowy Services </w:t>
       </w:r>
       <w:r>
         <w:t xml:space="preserve">not provided by </w:t>
       </w:r>
-      <w:proofErr w:type="spellStart"/>
-      <w:r>
-        <w:t>AppFlowy</w:t>
-      </w:r>
-      <w:proofErr w:type="spellEnd"/>
+      <w:r>
+        <w:t xml:space="preserve">AppFlowy </w:t>
+      </w:r>
+      <w:r>
+        <w:t>to Customer in source code form, in whole or in part, except to the extent that such activities are permitted under applicable law</w:t>
+      </w:r>
       <w:r>
         <w:t xml:space="preserve"> </w:t>
       </w:r>
       <w:r>
-        <w:t>to Customer in source code form, in whole or in part, except to the extent that such activities are permitted under applicable law</w:t>
-      </w:r>
-      <w:r>
-        <w:t xml:space="preserve"> </w:t>
-      </w:r>
-      <w:r>
-        <w:t xml:space="preserve">or the </w:t>
-      </w:r>
-      <w:proofErr w:type="gramStart"/>
-      <w:r>
-        <w:t>open source</w:t>
-      </w:r>
-      <w:proofErr w:type="gramEnd"/>
-      <w:r>
-        <w:t xml:space="preserve"> license agreements applicable to any Open Source Software provided as part of the </w:t>
-      </w:r>
-      <w:proofErr w:type="spellStart"/>
-      <w:r>
-        <w:t>AppFlowy</w:t>
-      </w:r>
-      <w:proofErr w:type="spellEnd"/>
-      <w:r>
-        <w:t xml:space="preserve"> Services</w:t>
+        <w:t>or the open source license agreements applicable to any Open Source Software provided as part of the AppFlowy Services</w:t>
       </w:r>
       <w:r>
         <w:t>;</w:t>
@@ -1247,13 +924,8 @@
         <w:t xml:space="preserve">including </w:t>
       </w:r>
       <w:r>
-        <w:t xml:space="preserve">rights of publicity and </w:t>
-      </w:r>
-      <w:proofErr w:type="gramStart"/>
-      <w:r>
-        <w:t>privacy;</w:t>
-      </w:r>
-      <w:proofErr w:type="gramEnd"/>
+        <w:t>rights of publicity and privacy;</w:t>
+      </w:r>
     </w:p>
     <w:p>
       <w:pPr>
@@ -1273,13 +945,8 @@
       <w:r>
         <w:t xml:space="preserve"> </w:t>
       </w:r>
-      <w:proofErr w:type="spellStart"/>
-      <w:r>
-        <w:t>AppFlowy</w:t>
-      </w:r>
-      <w:proofErr w:type="spellEnd"/>
-      <w:r>
-        <w:t xml:space="preserve"> Services </w:t>
+      <w:r>
+        <w:t xml:space="preserve">AppFlowy Services </w:t>
       </w:r>
       <w:r>
         <w:t xml:space="preserve">access to any </w:t>
@@ -1290,7 +957,6 @@
       <w:r>
         <w:t xml:space="preserve">hird </w:t>
       </w:r>
-      <w:proofErr w:type="gramStart"/>
       <w:r>
         <w:t>P</w:t>
       </w:r>
@@ -1300,7 +966,6 @@
       <w:r>
         <w:t>;</w:t>
       </w:r>
-      <w:proofErr w:type="gramEnd"/>
     </w:p>
     <w:p>
       <w:pPr>
@@ -1314,32 +979,17 @@
       <w:r>
         <w:t xml:space="preserve">remove, alter, or obscure in any way the proprietary rights notices (including copyright, patent, and trademark notices and symbols) of </w:t>
       </w:r>
-      <w:proofErr w:type="spellStart"/>
-      <w:r>
-        <w:t>AppFlowy</w:t>
-      </w:r>
-      <w:proofErr w:type="spellEnd"/>
-      <w:r>
-        <w:t xml:space="preserve"> </w:t>
+      <w:r>
+        <w:t xml:space="preserve">AppFlowy </w:t>
       </w:r>
       <w:r>
         <w:t xml:space="preserve">or its suppliers contained on or within any </w:t>
       </w:r>
-      <w:proofErr w:type="spellStart"/>
-      <w:r>
-        <w:t>AppFlowy</w:t>
-      </w:r>
-      <w:proofErr w:type="spellEnd"/>
-      <w:r>
-        <w:t xml:space="preserve"> </w:t>
-      </w:r>
-      <w:proofErr w:type="gramStart"/>
-      <w:r>
-        <w:t>Service;</w:t>
-      </w:r>
-      <w:proofErr w:type="gramEnd"/>
-      <w:r>
-        <w:t xml:space="preserve"> </w:t>
+      <w:r>
+        <w:t xml:space="preserve">AppFlowy </w:t>
+      </w:r>
+      <w:r>
+        <w:t xml:space="preserve">Service; </w:t>
       </w:r>
     </w:p>
     <w:p>
@@ -1352,15 +1002,7 @@
         <w:jc w:val="both"/>
       </w:pPr>
       <w:r>
-        <w:t xml:space="preserve">provide to </w:t>
-      </w:r>
-      <w:proofErr w:type="spellStart"/>
-      <w:r>
-        <w:t>AppFlowy</w:t>
-      </w:r>
-      <w:proofErr w:type="spellEnd"/>
-      <w:r>
-        <w:t xml:space="preserve"> any information or content, including Customer Content (defined below), that (a) is obscene</w:t>
+        <w:t>provide to AppFlowy any information or content, including Customer Content (defined below), that (a) is obscene</w:t>
       </w:r>
       <w:r>
         <w:t>,</w:t>
@@ -1381,13 +1023,8 @@
       <w:r>
         <w:t xml:space="preserve">use the </w:t>
       </w:r>
-      <w:proofErr w:type="spellStart"/>
-      <w:r>
-        <w:t>AppFlowy</w:t>
-      </w:r>
-      <w:proofErr w:type="spellEnd"/>
-      <w:r>
-        <w:t xml:space="preserve"> </w:t>
+      <w:r>
+        <w:t xml:space="preserve">AppFlowy </w:t>
       </w:r>
       <w:r>
         <w:t>Service</w:t>
@@ -1398,33 +1035,18 @@
       <w:r>
         <w:t xml:space="preserve"> with any unsupported software (as may be noted by </w:t>
       </w:r>
-      <w:proofErr w:type="spellStart"/>
-      <w:r>
-        <w:t>AppFlowy</w:t>
-      </w:r>
-      <w:proofErr w:type="spellEnd"/>
-      <w:r>
-        <w:t xml:space="preserve"> </w:t>
+      <w:r>
+        <w:t xml:space="preserve">AppFlowy </w:t>
       </w:r>
       <w:r>
         <w:t>in the documentation for such</w:t>
       </w:r>
       <w:r>
-        <w:t xml:space="preserve"> </w:t>
-      </w:r>
-      <w:proofErr w:type="spellStart"/>
-      <w:r>
-        <w:t>AppFlowy</w:t>
-      </w:r>
-      <w:proofErr w:type="spellEnd"/>
-      <w:r>
-        <w:t xml:space="preserve"> Services</w:t>
-      </w:r>
-      <w:proofErr w:type="gramStart"/>
+        <w:t xml:space="preserve"> AppFlowy Services</w:t>
+      </w:r>
       <w:r>
         <w:t>);</w:t>
       </w:r>
-      <w:proofErr w:type="gramEnd"/>
     </w:p>
     <w:p>
       <w:pPr>
@@ -1438,33 +1060,18 @@
       <w:r>
         <w:t xml:space="preserve">disclose the results of any benchmark tests on the </w:t>
       </w:r>
-      <w:proofErr w:type="spellStart"/>
-      <w:r>
-        <w:t>AppFlowy</w:t>
-      </w:r>
-      <w:proofErr w:type="spellEnd"/>
-      <w:r>
-        <w:t xml:space="preserve"> Services </w:t>
+      <w:r>
+        <w:t xml:space="preserve">AppFlowy Services </w:t>
       </w:r>
       <w:r>
         <w:t xml:space="preserve">without </w:t>
       </w:r>
-      <w:proofErr w:type="spellStart"/>
-      <w:r>
-        <w:t>AppFlowy’s</w:t>
-      </w:r>
-      <w:proofErr w:type="spellEnd"/>
-      <w:r>
-        <w:t xml:space="preserve"> </w:t>
-      </w:r>
-      <w:r>
-        <w:t xml:space="preserve">prior written </w:t>
-      </w:r>
-      <w:proofErr w:type="gramStart"/>
-      <w:r>
-        <w:t>consent;</w:t>
-      </w:r>
-      <w:proofErr w:type="gramEnd"/>
+      <w:r>
+        <w:t xml:space="preserve">AppFlowy’s </w:t>
+      </w:r>
+      <w:r>
+        <w:t>prior written consent;</w:t>
+      </w:r>
     </w:p>
     <w:p>
       <w:pPr>
@@ -1478,13 +1085,8 @@
       <w:r>
         <w:t xml:space="preserve">use the </w:t>
       </w:r>
-      <w:proofErr w:type="spellStart"/>
-      <w:r>
-        <w:t>AppFlowy</w:t>
-      </w:r>
-      <w:proofErr w:type="spellEnd"/>
-      <w:r>
-        <w:t xml:space="preserve"> Services </w:t>
+      <w:r>
+        <w:t xml:space="preserve">AppFlowy Services </w:t>
       </w:r>
       <w:r>
         <w:t xml:space="preserve">for the purpose of creating a product or service competitive with </w:t>
@@ -1492,50 +1094,29 @@
       <w:r>
         <w:t xml:space="preserve">any </w:t>
       </w:r>
-      <w:proofErr w:type="spellStart"/>
-      <w:r>
-        <w:t>AppFlowy</w:t>
-      </w:r>
-      <w:proofErr w:type="spellEnd"/>
+      <w:r>
+        <w:t xml:space="preserve">AppFlowy </w:t>
+      </w:r>
+      <w:r>
+        <w:t>Service</w:t>
+      </w:r>
+      <w:r>
+        <w:t xml:space="preserve"> or provide business process outsourcing services to Third Parties</w:t>
+      </w:r>
+      <w:r>
+        <w:t>,</w:t>
+      </w:r>
       <w:r>
         <w:t xml:space="preserve"> </w:t>
       </w:r>
       <w:r>
-        <w:t>Service</w:t>
-      </w:r>
-      <w:r>
-        <w:t xml:space="preserve"> or provide business process outsourcing services to Third Parties</w:t>
-      </w:r>
-      <w:r>
-        <w:t>,</w:t>
+        <w:t>except to the extent that such activities are permitted under applicable law</w:t>
       </w:r>
       <w:r>
         <w:t xml:space="preserve"> </w:t>
       </w:r>
       <w:r>
-        <w:t>except to the extent that such activities are permitted under applicable law</w:t>
-      </w:r>
-      <w:r>
-        <w:t xml:space="preserve"> </w:t>
-      </w:r>
-      <w:r>
-        <w:t xml:space="preserve">or the </w:t>
-      </w:r>
-      <w:proofErr w:type="gramStart"/>
-      <w:r>
-        <w:t>open source</w:t>
-      </w:r>
-      <w:proofErr w:type="gramEnd"/>
-      <w:r>
-        <w:t xml:space="preserve"> license agreements applicable to any Open Source Software provided as part of the </w:t>
-      </w:r>
-      <w:proofErr w:type="spellStart"/>
-      <w:r>
-        <w:t>AppFlowy</w:t>
-      </w:r>
-      <w:proofErr w:type="spellEnd"/>
-      <w:r>
-        <w:t xml:space="preserve"> Services</w:t>
+        <w:t>or the open source license agreements applicable to any Open Source Software provided as part of the AppFlowy Services</w:t>
       </w:r>
       <w:r>
         <w:t>; or</w:t>
@@ -1553,13 +1134,8 @@
       <w:r>
         <w:t xml:space="preserve">use the </w:t>
       </w:r>
-      <w:proofErr w:type="spellStart"/>
-      <w:r>
-        <w:t>AppFlowy</w:t>
-      </w:r>
-      <w:proofErr w:type="spellEnd"/>
-      <w:r>
-        <w:t xml:space="preserve"> </w:t>
+      <w:r>
+        <w:t xml:space="preserve">AppFlowy </w:t>
       </w:r>
       <w:r>
         <w:t>Service</w:t>
@@ -1582,22 +1158,13 @@
           <w:bCs/>
         </w:rPr>
       </w:pPr>
-      <w:proofErr w:type="spellStart"/>
       <w:r>
         <w:rPr>
           <w:b/>
           <w:bCs/>
         </w:rPr>
         <w:lastRenderedPageBreak/>
-        <w:t>AppFlowy</w:t>
-      </w:r>
-      <w:proofErr w:type="spellEnd"/>
-      <w:r>
-        <w:rPr>
-          <w:b/>
-          <w:bCs/>
-        </w:rPr>
-        <w:t xml:space="preserve"> AI</w:t>
+        <w:t>AppFlowy AI</w:t>
       </w:r>
     </w:p>
     <w:p>
@@ -1607,15 +1174,7 @@
         <w:jc w:val="both"/>
       </w:pPr>
       <w:r>
-        <w:t xml:space="preserve">This section applies to </w:t>
-      </w:r>
-      <w:proofErr w:type="spellStart"/>
-      <w:r>
-        <w:t>AppFlowy</w:t>
-      </w:r>
-      <w:proofErr w:type="spellEnd"/>
-      <w:r>
-        <w:t xml:space="preserve"> AI, </w:t>
+        <w:t xml:space="preserve">This section applies to AppFlowy AI, </w:t>
       </w:r>
       <w:r>
         <w:t xml:space="preserve">in addition to the other provisions of </w:t>
@@ -1627,15 +1186,7 @@
         <w:t xml:space="preserve">which apply </w:t>
       </w:r>
       <w:r>
-        <w:t xml:space="preserve">to all </w:t>
-      </w:r>
-      <w:proofErr w:type="spellStart"/>
-      <w:r>
-        <w:t>AppFlowy</w:t>
-      </w:r>
-      <w:proofErr w:type="spellEnd"/>
-      <w:r>
-        <w:t xml:space="preserve"> Services.</w:t>
+        <w:t>to all AppFlowy Services.</w:t>
       </w:r>
       <w:r>
         <w:t xml:space="preserve">  </w:t>
@@ -1644,15 +1195,7 @@
         <w:t xml:space="preserve">By </w:t>
       </w:r>
       <w:r>
-        <w:t xml:space="preserve">using </w:t>
-      </w:r>
-      <w:proofErr w:type="spellStart"/>
-      <w:r>
-        <w:t>AppFlowy</w:t>
-      </w:r>
-      <w:proofErr w:type="spellEnd"/>
-      <w:r>
-        <w:t xml:space="preserve"> </w:t>
+        <w:t xml:space="preserve">using AppFlowy </w:t>
       </w:r>
       <w:r>
         <w:t xml:space="preserve">AI, you consent to our use of the </w:t>
@@ -1667,15 +1210,7 @@
         <w:t>P</w:t>
       </w:r>
       <w:r>
-        <w:t xml:space="preserve">arty AI providers as </w:t>
-      </w:r>
-      <w:proofErr w:type="spellStart"/>
-      <w:r>
-        <w:t>subprocessors</w:t>
-      </w:r>
-      <w:proofErr w:type="spellEnd"/>
-      <w:r>
-        <w:t xml:space="preserve"> providing applicable AI services, as listed at</w:t>
+        <w:t>arty AI providers as subprocessors providing applicable AI services, as listed at</w:t>
       </w:r>
       <w:r>
         <w:t xml:space="preserve"> [</w:t>
@@ -1736,13 +1271,8 @@
       <w:r>
         <w:t xml:space="preserve">text, to be processed by </w:t>
       </w:r>
-      <w:proofErr w:type="spellStart"/>
-      <w:r>
-        <w:t>AppFlowy</w:t>
-      </w:r>
-      <w:proofErr w:type="spellEnd"/>
-      <w:r>
-        <w:t xml:space="preserve"> </w:t>
+      <w:r>
+        <w:t xml:space="preserve">AppFlowy </w:t>
       </w:r>
       <w:r>
         <w:t>AI (“</w:t>
@@ -1763,13 +1293,8 @@
       <w:r>
         <w:t xml:space="preserve">data returned by </w:t>
       </w:r>
-      <w:proofErr w:type="spellStart"/>
-      <w:r>
-        <w:t>AppFlowy</w:t>
-      </w:r>
-      <w:proofErr w:type="spellEnd"/>
-      <w:r>
-        <w:t xml:space="preserve"> </w:t>
+      <w:r>
+        <w:t xml:space="preserve">AppFlowy </w:t>
       </w:r>
       <w:r>
         <w:t>AI based on the Input (“</w:t>
@@ -1808,13 +1333,8 @@
       <w:r>
         <w:t xml:space="preserve">. You will ensure that Input and your use of </w:t>
       </w:r>
-      <w:proofErr w:type="spellStart"/>
-      <w:r>
-        <w:t>AppFlowy</w:t>
-      </w:r>
-      <w:proofErr w:type="spellEnd"/>
-      <w:r>
-        <w:t xml:space="preserve"> </w:t>
+      <w:r>
+        <w:t xml:space="preserve">AppFlowy </w:t>
       </w:r>
       <w:r>
         <w:t xml:space="preserve">AI and Output does not: (a) violate any applicable law; (b) violate these AI Terms or your Service Terms; or (c) infringe, violate, or misappropriate any of our rights or the rights of any third party. </w:t>
@@ -1828,24 +1348,14 @@
       <w:r>
         <w:t xml:space="preserve">You acknowledge that due to the nature of machine learning and the technology powering </w:t>
       </w:r>
-      <w:proofErr w:type="spellStart"/>
-      <w:r>
-        <w:t>AppFlowy</w:t>
-      </w:r>
-      <w:proofErr w:type="spellEnd"/>
-      <w:r>
-        <w:t xml:space="preserve"> </w:t>
+      <w:r>
+        <w:t xml:space="preserve">AppFlowy </w:t>
       </w:r>
       <w:r>
         <w:t xml:space="preserve">AI, Output may not be unique and </w:t>
       </w:r>
-      <w:proofErr w:type="spellStart"/>
-      <w:r>
-        <w:t>AppFlowy</w:t>
-      </w:r>
-      <w:proofErr w:type="spellEnd"/>
-      <w:r>
-        <w:t xml:space="preserve"> </w:t>
+      <w:r>
+        <w:t xml:space="preserve">AppFlowy </w:t>
       </w:r>
       <w:r>
         <w:t xml:space="preserve">AI may </w:t>
@@ -1874,13 +1384,8 @@
       <w:r>
         <w:t xml:space="preserve">Output for accuracy and suitability for your use case. </w:t>
       </w:r>
-      <w:proofErr w:type="spellStart"/>
-      <w:r>
-        <w:t>AppFlowy</w:t>
-      </w:r>
-      <w:proofErr w:type="spellEnd"/>
-      <w:r>
-        <w:t xml:space="preserve"> </w:t>
+      <w:r>
+        <w:t xml:space="preserve">AppFlowy </w:t>
       </w:r>
       <w:r>
         <w:t>AI and Output are not intended for use in, or in association with, the operation of any hazardous environments or critical systems that may lead to serious bodily injury or death or cause environmental or property damage.</w:t>
@@ -1892,64 +1397,19 @@
         <w:jc w:val="both"/>
       </w:pPr>
       <w:r>
-        <w:t xml:space="preserve">For clarity, </w:t>
-      </w:r>
-      <w:proofErr w:type="spellStart"/>
-      <w:r>
-        <w:t>AppFlowy</w:t>
-      </w:r>
-      <w:proofErr w:type="spellEnd"/>
-      <w:r>
-        <w:t xml:space="preserve"> </w:t>
-      </w:r>
-      <w:r>
-        <w:t xml:space="preserve">may use data we collect from your use of </w:t>
-      </w:r>
-      <w:proofErr w:type="spellStart"/>
-      <w:r>
-        <w:t>AppFlowy</w:t>
-      </w:r>
-      <w:proofErr w:type="spellEnd"/>
-      <w:r>
-        <w:t xml:space="preserve"> AI to improve </w:t>
-      </w:r>
-      <w:proofErr w:type="spellStart"/>
-      <w:r>
-        <w:t>AppFlowy</w:t>
-      </w:r>
-      <w:proofErr w:type="spellEnd"/>
-      <w:r>
-        <w:t xml:space="preserve"> AI </w:t>
-      </w:r>
-      <w:r>
-        <w:t>when you (</w:t>
-      </w:r>
-      <w:proofErr w:type="spellStart"/>
-      <w:r>
-        <w:t>i</w:t>
-      </w:r>
-      <w:proofErr w:type="spellEnd"/>
-      <w:r>
-        <w:t>) voluntarily provide Feedback to us such as by labeling Output with a thumbs up or thumbs down; or (ii) give us your permission.</w:t>
-      </w:r>
-      <w:r>
-        <w:t xml:space="preserve">  </w:t>
-      </w:r>
-      <w:proofErr w:type="spellStart"/>
-      <w:r>
-        <w:t>AppFlowy</w:t>
-      </w:r>
-      <w:proofErr w:type="spellEnd"/>
-      <w:r>
-        <w:t xml:space="preserve"> will not provide such Feedback directly to the </w:t>
-      </w:r>
-      <w:proofErr w:type="gramStart"/>
-      <w:r>
-        <w:t>Third Party</w:t>
-      </w:r>
-      <w:proofErr w:type="gramEnd"/>
-      <w:r>
-        <w:t xml:space="preserve"> AI providers for the purposes of </w:t>
+        <w:t xml:space="preserve">For clarity, AppFlowy </w:t>
+      </w:r>
+      <w:r>
+        <w:t xml:space="preserve">may use data we collect from your use of AppFlowy AI to improve </w:t>
+      </w:r>
+      <w:r>
+        <w:t xml:space="preserve">AppFlowy AI </w:t>
+      </w:r>
+      <w:r>
+        <w:t>when you (i) voluntarily provide Feedback to us such as by labeling Output with a thumbs up or thumbs down; or (ii) give us your permission.</w:t>
+      </w:r>
+      <w:r>
+        <w:t xml:space="preserve">  AppFlowy will not provide such Feedback directly to the Third Party AI providers for the purposes of </w:t>
       </w:r>
       <w:r>
         <w:t xml:space="preserve">training </w:t>
@@ -1976,15 +1436,7 @@
         <w:t xml:space="preserve">to </w:t>
       </w:r>
       <w:r>
-        <w:t xml:space="preserve">improve </w:t>
-      </w:r>
-      <w:proofErr w:type="spellStart"/>
-      <w:r>
-        <w:t>AppFlowy</w:t>
-      </w:r>
-      <w:proofErr w:type="spellEnd"/>
-      <w:r>
-        <w:t xml:space="preserve"> AI</w:t>
+        <w:t>improve AppFlowy AI</w:t>
       </w:r>
       <w:r>
         <w:t xml:space="preserve">, </w:t>
@@ -2043,24 +1495,14 @@
       <w:r>
         <w:t xml:space="preserve">, </w:t>
       </w:r>
-      <w:proofErr w:type="spellStart"/>
-      <w:r>
-        <w:t>AppFlowy</w:t>
-      </w:r>
-      <w:proofErr w:type="spellEnd"/>
-      <w:r>
-        <w:t xml:space="preserve"> </w:t>
+      <w:r>
+        <w:t xml:space="preserve">AppFlowy </w:t>
       </w:r>
       <w:r>
         <w:t xml:space="preserve">hereby grants Customer a non-exclusive, non-transferable, non-sub-licensable license during the applicable Subscription Term to use the </w:t>
       </w:r>
-      <w:proofErr w:type="spellStart"/>
-      <w:r>
-        <w:t>AppFlowy</w:t>
-      </w:r>
-      <w:proofErr w:type="spellEnd"/>
-      <w:r>
-        <w:t xml:space="preserve"> Services</w:t>
+      <w:r>
+        <w:t>AppFlowy Services</w:t>
       </w:r>
       <w:r>
         <w:t>, solely for Customer’s internal business purposes.</w:t>
@@ -2072,51 +1514,19 @@
         <w:jc w:val="both"/>
       </w:pPr>
       <w:r>
-        <w:t xml:space="preserve">If applicable, any </w:t>
-      </w:r>
-      <w:proofErr w:type="gramStart"/>
-      <w:r>
-        <w:t>Open Source</w:t>
-      </w:r>
-      <w:proofErr w:type="gramEnd"/>
-      <w:r>
-        <w:t xml:space="preserve"> Software provided </w:t>
-      </w:r>
-      <w:r>
-        <w:t xml:space="preserve">by </w:t>
-      </w:r>
-      <w:proofErr w:type="spellStart"/>
-      <w:r>
-        <w:t>AppFlowy</w:t>
-      </w:r>
-      <w:proofErr w:type="spellEnd"/>
-      <w:r>
-        <w:t xml:space="preserve"> or a Third Party </w:t>
+        <w:t xml:space="preserve">If applicable, any Open Source Software provided </w:t>
+      </w:r>
+      <w:r>
+        <w:t xml:space="preserve">by AppFlowy or a Third Party </w:t>
       </w:r>
       <w:r>
         <w:t xml:space="preserve">to Customer </w:t>
       </w:r>
       <w:r>
-        <w:t xml:space="preserve">as part of the </w:t>
-      </w:r>
-      <w:proofErr w:type="spellStart"/>
-      <w:r>
-        <w:t>AppFlowy</w:t>
-      </w:r>
-      <w:proofErr w:type="spellEnd"/>
-      <w:r>
-        <w:t xml:space="preserve"> Services </w:t>
-      </w:r>
-      <w:r>
-        <w:t xml:space="preserve">is made available under the terms of the open source license agreements referenced in the applicable distribution or the applicable help, notices, about or source files.  Copyrights and other proprietary rights to the </w:t>
-      </w:r>
-      <w:proofErr w:type="gramStart"/>
-      <w:r>
-        <w:t>Open Source</w:t>
-      </w:r>
-      <w:proofErr w:type="gramEnd"/>
-      <w:r>
-        <w:t xml:space="preserve"> Software are held by the copyright holders identified in the applicable distribution or the applicable help, notices, about or source files.</w:t>
+        <w:t xml:space="preserve">as part of the AppFlowy Services </w:t>
+      </w:r>
+      <w:r>
+        <w:t>is made available under the terms of the open source license agreements referenced in the applicable distribution or the applicable help, notices, about or source files.  Copyrights and other proprietary rights to the Open Source Software are held by the copyright holders identified in the applicable distribution or the applicable help, notices, about or source files.</w:t>
       </w:r>
     </w:p>
     <w:p>
@@ -2126,78 +1536,44 @@
       </w:pPr>
       <w:r>
         <w:lastRenderedPageBreak/>
-        <w:t xml:space="preserve">As between Customer and </w:t>
-      </w:r>
-      <w:proofErr w:type="spellStart"/>
+        <w:t xml:space="preserve">As between Customer and AppFlowy, AppFlowy </w:t>
+      </w:r>
+      <w:r>
+        <w:t>own</w:t>
+      </w:r>
+      <w:r>
+        <w:t>s</w:t>
+      </w:r>
+      <w:r>
+        <w:t xml:space="preserve"> and retain</w:t>
+      </w:r>
+      <w:r>
+        <w:t>s</w:t>
+      </w:r>
+      <w:r>
+        <w:t xml:space="preserve"> all right, title, and interest, including all intellectual property rights, in and to the</w:t>
+      </w:r>
+      <w:r>
+        <w:t xml:space="preserve"> AppFlowy Services</w:t>
+      </w:r>
+      <w:r>
+        <w:t xml:space="preserve">, including any improvements, modifications, and enhancements to it.  Except for the rights expressly granted </w:t>
+      </w:r>
+      <w:r>
+        <w:t>in the Terms</w:t>
+      </w:r>
+      <w:r>
+        <w:t>, Customer shall acquire no other rights, express or implied, in or to the</w:t>
+      </w:r>
+      <w:r>
+        <w:t xml:space="preserve"> AppFlowy Services</w:t>
+      </w:r>
+      <w:r>
+        <w:t xml:space="preserve">, and all rights not expressly provided to Customer hereunder are reserved by </w:t>
+      </w:r>
       <w:r>
         <w:t>AppFlowy</w:t>
       </w:r>
-      <w:proofErr w:type="spellEnd"/>
-      <w:r>
-        <w:t xml:space="preserve">, </w:t>
-      </w:r>
-      <w:proofErr w:type="spellStart"/>
-      <w:r>
-        <w:t>AppFlowy</w:t>
-      </w:r>
-      <w:proofErr w:type="spellEnd"/>
-      <w:r>
-        <w:t xml:space="preserve"> </w:t>
-      </w:r>
-      <w:r>
-        <w:t>own</w:t>
-      </w:r>
-      <w:r>
-        <w:t>s</w:t>
-      </w:r>
-      <w:r>
-        <w:t xml:space="preserve"> and retain</w:t>
-      </w:r>
-      <w:r>
-        <w:t>s</w:t>
-      </w:r>
-      <w:r>
-        <w:t xml:space="preserve"> all right, title, and interest, including all intellectual property rights, in and to the</w:t>
-      </w:r>
-      <w:r>
-        <w:t xml:space="preserve"> </w:t>
-      </w:r>
-      <w:proofErr w:type="spellStart"/>
-      <w:r>
-        <w:t>AppFlowy</w:t>
-      </w:r>
-      <w:proofErr w:type="spellEnd"/>
-      <w:r>
-        <w:t xml:space="preserve"> Services</w:t>
-      </w:r>
-      <w:r>
-        <w:t xml:space="preserve">, including any improvements, modifications, and enhancements to it.  Except for the rights expressly granted </w:t>
-      </w:r>
-      <w:r>
-        <w:t>in the Terms</w:t>
-      </w:r>
-      <w:r>
-        <w:t>, Customer shall acquire no other rights, express or implied, in or to the</w:t>
-      </w:r>
-      <w:r>
-        <w:t xml:space="preserve"> </w:t>
-      </w:r>
-      <w:proofErr w:type="spellStart"/>
-      <w:r>
-        <w:t>AppFlowy</w:t>
-      </w:r>
-      <w:proofErr w:type="spellEnd"/>
-      <w:r>
-        <w:t xml:space="preserve"> Services</w:t>
-      </w:r>
-      <w:r>
-        <w:t xml:space="preserve">, and all rights not expressly provided to Customer hereunder are reserved by </w:t>
-      </w:r>
-      <w:proofErr w:type="spellStart"/>
-      <w:r>
-        <w:t>AppFlowy</w:t>
-      </w:r>
-      <w:proofErr w:type="spellEnd"/>
       <w:r>
         <w:t xml:space="preserve">.  All </w:t>
       </w:r>
@@ -2208,15 +1584,7 @@
         <w:t xml:space="preserve">associated with or </w:t>
       </w:r>
       <w:r>
-        <w:t xml:space="preserve">underlying the </w:t>
-      </w:r>
-      <w:proofErr w:type="spellStart"/>
-      <w:r>
-        <w:t>AppFlowy</w:t>
-      </w:r>
-      <w:proofErr w:type="spellEnd"/>
-      <w:r>
-        <w:t xml:space="preserve"> Services </w:t>
+        <w:t xml:space="preserve">underlying the AppFlowy Services </w:t>
       </w:r>
       <w:r>
         <w:t xml:space="preserve">provided or made available hereunder </w:t>
@@ -2239,35 +1607,20 @@
       <w:r>
         <w:t xml:space="preserve">may submit to </w:t>
       </w:r>
-      <w:proofErr w:type="spellStart"/>
-      <w:r>
-        <w:t>AppFlowy</w:t>
-      </w:r>
-      <w:proofErr w:type="spellEnd"/>
-      <w:r>
-        <w:t xml:space="preserve"> </w:t>
+      <w:r>
+        <w:t xml:space="preserve">AppFlowy </w:t>
       </w:r>
       <w:r>
         <w:t xml:space="preserve">bug reports, comments, feedback or ideas about the </w:t>
       </w:r>
-      <w:proofErr w:type="spellStart"/>
-      <w:r>
-        <w:t>AppFlowy</w:t>
-      </w:r>
-      <w:proofErr w:type="spellEnd"/>
-      <w:r>
-        <w:t xml:space="preserve"> </w:t>
+      <w:r>
+        <w:t xml:space="preserve">AppFlowy </w:t>
       </w:r>
       <w:r>
         <w:t xml:space="preserve">Services, including without limitation about how to improve the </w:t>
       </w:r>
-      <w:proofErr w:type="spellStart"/>
-      <w:r>
-        <w:t>AppFlowy</w:t>
-      </w:r>
-      <w:proofErr w:type="spellEnd"/>
-      <w:r>
-        <w:t xml:space="preserve"> </w:t>
+      <w:r>
+        <w:t xml:space="preserve">AppFlowy </w:t>
       </w:r>
       <w:r>
         <w:t>Services</w:t>
@@ -2294,13 +1647,8 @@
       <w:r>
         <w:t xml:space="preserve">, Customer hereby assigns to </w:t>
       </w:r>
-      <w:proofErr w:type="spellStart"/>
-      <w:r>
-        <w:t>AppFlowy</w:t>
-      </w:r>
-      <w:proofErr w:type="spellEnd"/>
-      <w:r>
-        <w:t xml:space="preserve"> </w:t>
+      <w:r>
+        <w:t xml:space="preserve">AppFlowy </w:t>
       </w:r>
       <w:r>
         <w:t>all right, title, and interest in and to Feedback, if any.</w:t>
@@ -2312,26 +1660,13 @@
         <w:jc w:val="both"/>
       </w:pPr>
       <w:r>
-        <w:t xml:space="preserve">As between Customer and </w:t>
-      </w:r>
-      <w:proofErr w:type="spellStart"/>
-      <w:r>
-        <w:t>AppFlowy</w:t>
-      </w:r>
-      <w:proofErr w:type="spellEnd"/>
-      <w:r>
-        <w:t xml:space="preserve">, </w:t>
+        <w:t xml:space="preserve">As between Customer and AppFlowy, </w:t>
       </w:r>
       <w:r>
         <w:t xml:space="preserve">Customer owns and retains all right, title and interest in and to all data, media and information Customer provides to </w:t>
       </w:r>
-      <w:proofErr w:type="spellStart"/>
-      <w:r>
-        <w:t>AppFlowy</w:t>
-      </w:r>
-      <w:proofErr w:type="spellEnd"/>
-      <w:r>
-        <w:t xml:space="preserve"> </w:t>
+      <w:r>
+        <w:t xml:space="preserve">AppFlowy </w:t>
       </w:r>
       <w:r>
         <w:t xml:space="preserve">other than Feedback </w:t>
@@ -2357,15 +1692,7 @@
         <w:t xml:space="preserve">”). </w:t>
       </w:r>
       <w:r>
-        <w:t xml:space="preserve">For clarity, when you use </w:t>
-      </w:r>
-      <w:proofErr w:type="spellStart"/>
-      <w:r>
-        <w:t>AppFlowy</w:t>
-      </w:r>
-      <w:proofErr w:type="spellEnd"/>
-      <w:r>
-        <w:t xml:space="preserve"> AI, </w:t>
+        <w:t xml:space="preserve">For clarity, when you use AppFlowy AI, </w:t>
       </w:r>
       <w:r>
         <w:t xml:space="preserve">Input </w:t>
@@ -2388,13 +1715,8 @@
       <w:r>
         <w:t xml:space="preserve">Customer hereby grants to </w:t>
       </w:r>
-      <w:proofErr w:type="spellStart"/>
-      <w:r>
-        <w:t>AppFlowy</w:t>
-      </w:r>
-      <w:proofErr w:type="spellEnd"/>
-      <w:r>
-        <w:t xml:space="preserve"> </w:t>
+      <w:r>
+        <w:t xml:space="preserve">AppFlowy </w:t>
       </w:r>
       <w:r>
         <w:t xml:space="preserve">a non-exclusive, non-transferable, non-sub-licensable right and license to use </w:t>
@@ -2405,13 +1727,8 @@
       <w:r>
         <w:t xml:space="preserve">Content for the purpose of performing </w:t>
       </w:r>
-      <w:proofErr w:type="spellStart"/>
-      <w:r>
-        <w:t>AppFlowy’s</w:t>
-      </w:r>
-      <w:proofErr w:type="spellEnd"/>
-      <w:r>
-        <w:t xml:space="preserve"> </w:t>
+      <w:r>
+        <w:t xml:space="preserve">AppFlowy’s </w:t>
       </w:r>
       <w:r>
         <w:t>obligations under</w:t>
@@ -2432,23 +1749,10 @@
         <w:t>, including their submission, change and deletion,</w:t>
       </w:r>
       <w:r>
-        <w:t xml:space="preserve"> and the security of all passwords and other access protocols required </w:t>
-      </w:r>
-      <w:proofErr w:type="gramStart"/>
-      <w:r>
-        <w:t>in order to</w:t>
-      </w:r>
-      <w:proofErr w:type="gramEnd"/>
-      <w:r>
-        <w:t xml:space="preserve"> access the </w:t>
-      </w:r>
-      <w:proofErr w:type="spellStart"/>
-      <w:r>
-        <w:t>AppFlowy</w:t>
-      </w:r>
-      <w:proofErr w:type="spellEnd"/>
-      <w:r>
-        <w:t xml:space="preserve"> </w:t>
+        <w:t xml:space="preserve"> and the security of all passwords and other access protocols required in order to access the </w:t>
+      </w:r>
+      <w:r>
+        <w:t xml:space="preserve">AppFlowy </w:t>
       </w:r>
       <w:r>
         <w:t xml:space="preserve">Service, and is solely responsible for the accuracy, quality, integrity, legality, reliability, and appropriateness of all </w:t>
@@ -2465,13 +1769,8 @@
       <w:r>
         <w:t xml:space="preserve">Content to </w:t>
       </w:r>
-      <w:proofErr w:type="spellStart"/>
-      <w:r>
-        <w:t>AppFlowy</w:t>
-      </w:r>
-      <w:proofErr w:type="spellEnd"/>
-      <w:r>
-        <w:t xml:space="preserve"> </w:t>
+      <w:r>
+        <w:t xml:space="preserve">AppFlowy </w:t>
       </w:r>
       <w:r>
         <w:t>under the terms of</w:t>
@@ -2488,24 +1787,11 @@
       <w:r>
         <w:t xml:space="preserve">Content to </w:t>
       </w:r>
-      <w:proofErr w:type="spellStart"/>
-      <w:r>
-        <w:t>AppFlowy</w:t>
-      </w:r>
-      <w:proofErr w:type="spellEnd"/>
-      <w:r>
-        <w:t xml:space="preserve"> </w:t>
-      </w:r>
-      <w:r>
-        <w:t xml:space="preserve">shall </w:t>
-      </w:r>
-      <w:proofErr w:type="gramStart"/>
-      <w:r>
-        <w:t>be in compliance with</w:t>
-      </w:r>
-      <w:proofErr w:type="gramEnd"/>
-      <w:r>
-        <w:t xml:space="preserve"> all applicable laws and regulations, including but not limited to all privacy laws and regulations.</w:t>
+      <w:r>
+        <w:t xml:space="preserve">AppFlowy </w:t>
+      </w:r>
+      <w:r>
+        <w:t>shall be in compliance with all applicable laws and regulations, including but not limited to all privacy laws and regulations.</w:t>
       </w:r>
     </w:p>
     <w:p>
@@ -2532,15 +1818,7 @@
         <w:t>behalf; (b) identification of the material that is claimed to be infringing; (c) your contact information, including your address, telephone number, and an email; (d) a statement by you that you have a good faith belief that use of the material is not authorized by the copyright owners; and (e) the a statement that the information in the notification is accurate, and, under penalty of perjury you are authorized to act on behalf of the owner.</w:t>
       </w:r>
       <w:r>
-        <w:t xml:space="preserve">  </w:t>
-      </w:r>
-      <w:proofErr w:type="spellStart"/>
-      <w:r>
-        <w:t>AppFlowy</w:t>
-      </w:r>
-      <w:proofErr w:type="spellEnd"/>
-      <w:r>
-        <w:t xml:space="preserve"> </w:t>
+        <w:t xml:space="preserve">  AppFlowy </w:t>
       </w:r>
       <w:r>
         <w:t xml:space="preserve">will duly consider all infringement notices </w:t>
@@ -2582,23 +1860,7 @@
         <w:jc w:val="both"/>
       </w:pPr>
       <w:r>
-        <w:t xml:space="preserve">You will pay </w:t>
-      </w:r>
-      <w:proofErr w:type="spellStart"/>
-      <w:r>
-        <w:t>AppFlowy</w:t>
-      </w:r>
-      <w:proofErr w:type="spellEnd"/>
-      <w:r>
-        <w:t xml:space="preserve"> the applicable fees for your use of the </w:t>
-      </w:r>
-      <w:proofErr w:type="spellStart"/>
-      <w:r>
-        <w:t>AppFlowy</w:t>
-      </w:r>
-      <w:proofErr w:type="spellEnd"/>
-      <w:r>
-        <w:t xml:space="preserve"> Services</w:t>
+        <w:t>You will pay AppFlowy the applicable fees for your use of the AppFlowy Services</w:t>
       </w:r>
       <w:r>
         <w:t xml:space="preserve"> as indicated in your Pricing Plan</w:t>
@@ -2619,37 +1881,16 @@
         <w:t>at the time of your purchase or renewal of a subscription</w:t>
       </w:r>
       <w:r>
-        <w:t xml:space="preserve">, and your fees must be paid before you can access the </w:t>
-      </w:r>
-      <w:proofErr w:type="spellStart"/>
-      <w:r>
-        <w:t>AppFlowy</w:t>
-      </w:r>
-      <w:proofErr w:type="spellEnd"/>
-      <w:r>
-        <w:t xml:space="preserve"> Services under your Pricing Plan</w:t>
+        <w:t>, and your fees must be paid before you can access the AppFlowy Services under your Pricing Plan</w:t>
       </w:r>
       <w:r>
         <w:t xml:space="preserve">. Customer’s use of the </w:t>
       </w:r>
-      <w:proofErr w:type="spellStart"/>
-      <w:r>
-        <w:t>AppFlowy</w:t>
-      </w:r>
-      <w:proofErr w:type="spellEnd"/>
-      <w:r>
-        <w:t xml:space="preserve"> </w:t>
-      </w:r>
-      <w:r>
-        <w:t xml:space="preserve">Services </w:t>
-      </w:r>
-      <w:proofErr w:type="gramStart"/>
-      <w:r>
-        <w:t>are</w:t>
-      </w:r>
-      <w:proofErr w:type="gramEnd"/>
-      <w:r>
-        <w:t xml:space="preserve"> subject to the rights and limitations in the applicable </w:t>
+      <w:r>
+        <w:t xml:space="preserve">AppFlowy </w:t>
+      </w:r>
+      <w:r>
+        <w:t xml:space="preserve">Services are subject to the rights and limitations in the applicable </w:t>
       </w:r>
       <w:r>
         <w:t xml:space="preserve">Pricing </w:t>
@@ -2658,26 +1899,10 @@
         <w:t xml:space="preserve">Plan. Some features </w:t>
       </w:r>
       <w:r>
-        <w:t xml:space="preserve">of the </w:t>
-      </w:r>
-      <w:proofErr w:type="spellStart"/>
-      <w:r>
-        <w:t>AppFlowy</w:t>
-      </w:r>
-      <w:proofErr w:type="spellEnd"/>
-      <w:r>
-        <w:t xml:space="preserve"> Services </w:t>
-      </w:r>
-      <w:r>
-        <w:t xml:space="preserve">are provided pursuant to a </w:t>
-      </w:r>
-      <w:proofErr w:type="gramStart"/>
-      <w:r>
-        <w:t>usage based</w:t>
-      </w:r>
-      <w:proofErr w:type="gramEnd"/>
-      <w:r>
-        <w:t xml:space="preserve"> subscription model. You acknowledge and agree that if you exceed the usa</w:t>
+        <w:t xml:space="preserve">of the AppFlowy Services </w:t>
+      </w:r>
+      <w:r>
+        <w:t>are provided pursuant to a usage based subscription model. You acknowledge and agree that if you exceed the usa</w:t>
       </w:r>
       <w:r>
         <w:t>ge permitted by your</w:t>
@@ -2710,13 +1935,8 @@
       <w:r>
         <w:t xml:space="preserve">) </w:t>
       </w:r>
-      <w:proofErr w:type="spellStart"/>
-      <w:r>
-        <w:t>AppFlowy</w:t>
-      </w:r>
-      <w:proofErr w:type="spellEnd"/>
-      <w:r>
-        <w:t xml:space="preserve"> </w:t>
+      <w:r>
+        <w:t xml:space="preserve">AppFlowy </w:t>
       </w:r>
       <w:r>
         <w:t xml:space="preserve">may disable or degrade </w:t>
@@ -2734,15 +1954,7 @@
         <w:t>’</w:t>
       </w:r>
       <w:r>
-        <w:t xml:space="preserve">t hesitate to contact us and we will be happy to discuss any issue you are going through </w:t>
-      </w:r>
-      <w:proofErr w:type="gramStart"/>
-      <w:r>
-        <w:t>with  your</w:t>
-      </w:r>
-      <w:proofErr w:type="gramEnd"/>
-      <w:r>
-        <w:t xml:space="preserve"> purchase.</w:t>
+        <w:t>t hesitate to contact us and we will be happy to discuss any issue you are going through with  your purchase.</w:t>
       </w:r>
     </w:p>
     <w:p>
@@ -2783,41 +1995,33 @@
       <w:r>
         <w:t xml:space="preserve">f Customer is required to withhold any taxes on the amounts payable to </w:t>
       </w:r>
-      <w:proofErr w:type="spellStart"/>
       <w:r>
         <w:t>AppFlowy</w:t>
       </w:r>
-      <w:proofErr w:type="spellEnd"/>
       <w:r>
         <w:t xml:space="preserve"> hereunder, Customer shall pay </w:t>
       </w:r>
-      <w:proofErr w:type="spellStart"/>
       <w:r>
         <w:t>AppFlowy</w:t>
       </w:r>
-      <w:proofErr w:type="spellEnd"/>
       <w:r>
         <w:t xml:space="preserve"> </w:t>
       </w:r>
       <w:r>
         <w:t xml:space="preserve">such additional amounts as are necessary to ensure receipt by </w:t>
       </w:r>
-      <w:proofErr w:type="spellStart"/>
       <w:r>
         <w:t>AppFlowy</w:t>
       </w:r>
-      <w:proofErr w:type="spellEnd"/>
       <w:r>
         <w:t xml:space="preserve"> </w:t>
       </w:r>
       <w:r>
         <w:t xml:space="preserve">of the full amount which </w:t>
       </w:r>
-      <w:proofErr w:type="spellStart"/>
       <w:r>
         <w:t>AppFlowy</w:t>
       </w:r>
-      <w:proofErr w:type="spellEnd"/>
       <w:r>
         <w:t xml:space="preserve"> </w:t>
       </w:r>
@@ -2875,15 +2079,7 @@
         </w:rPr>
       </w:pPr>
       <w:r>
-        <w:t xml:space="preserve">Customer further represents and warrants to </w:t>
-      </w:r>
-      <w:proofErr w:type="spellStart"/>
-      <w:r>
-        <w:t>AppFlowy</w:t>
-      </w:r>
-      <w:proofErr w:type="spellEnd"/>
-      <w:r>
-        <w:t xml:space="preserve"> that: (</w:t>
+        <w:t>Customer further represents and warrants to AppFlowy that: (</w:t>
       </w:r>
       <w:r>
         <w:t>a</w:t>
@@ -2895,15 +2091,7 @@
         <w:t xml:space="preserve"> </w:t>
       </w:r>
       <w:r>
-        <w:t xml:space="preserve">Customer has the necessary and appropriate rights and consents to validly authorize and permit </w:t>
-      </w:r>
-      <w:proofErr w:type="spellStart"/>
-      <w:r>
-        <w:t>AppFlowy</w:t>
-      </w:r>
-      <w:proofErr w:type="spellEnd"/>
-      <w:r>
-        <w:t xml:space="preserve"> to use and otherwise process Customer Content in accordance with</w:t>
+        <w:t>Customer has the necessary and appropriate rights and consents to validly authorize and permit AppFlowy to use and otherwise process Customer Content in accordance with</w:t>
       </w:r>
       <w:r>
         <w:t xml:space="preserve"> these Terms</w:t>
@@ -2911,13 +2099,8 @@
       <w:r>
         <w:t xml:space="preserve">, and such use by </w:t>
       </w:r>
-      <w:proofErr w:type="spellStart"/>
-      <w:r>
-        <w:t>AppFlowy</w:t>
-      </w:r>
-      <w:proofErr w:type="spellEnd"/>
-      <w:r>
-        <w:t xml:space="preserve"> </w:t>
+      <w:r>
+        <w:t xml:space="preserve">AppFlowy </w:t>
       </w:r>
       <w:r>
         <w:t xml:space="preserve">of Customer </w:t>
@@ -2932,23 +2115,7 @@
         <w:t>b</w:t>
       </w:r>
       <w:r>
-        <w:t xml:space="preserve">) Customer will use the </w:t>
-      </w:r>
-      <w:proofErr w:type="spellStart"/>
-      <w:r>
-        <w:t>AppFlowy</w:t>
-      </w:r>
-      <w:proofErr w:type="spellEnd"/>
-      <w:r>
-        <w:t xml:space="preserve"> Services in compliance with the applicable </w:t>
-      </w:r>
-      <w:proofErr w:type="spellStart"/>
-      <w:r>
-        <w:t>AppFlowy</w:t>
-      </w:r>
-      <w:proofErr w:type="spellEnd"/>
-      <w:r>
-        <w:t xml:space="preserve"> documentation and applicable law.</w:t>
+        <w:t>) Customer will use the AppFlowy Services in compliance with the applicable AppFlowy documentation and applicable law.</w:t>
       </w:r>
     </w:p>
     <w:p>
@@ -2981,13 +2148,8 @@
       <w:r>
         <w:t xml:space="preserve"> OF ANY </w:t>
       </w:r>
-      <w:proofErr w:type="gramStart"/>
-      <w:r>
-        <w:t>THIRD PARTY</w:t>
-      </w:r>
-      <w:proofErr w:type="gramEnd"/>
-      <w:r>
-        <w:t xml:space="preserve"> </w:t>
+      <w:r>
+        <w:t xml:space="preserve">THIRD PARTY </w:t>
       </w:r>
       <w:r>
         <w:t xml:space="preserve">INFORMATION, CONTENT, SERVICE OR MERCHANDISE PROVIDED THROUGH OR ACCESSIBLE VIA THE APPFLOWY SERVICE. WITHOUT LIMITING THE FOREGOING, APPFLOWY SPECIFICALLY DISCLAIMS ALL WARRANTIES AND REPRESENTATIONS IN ANY </w:t>
@@ -3025,15 +2187,7 @@
         <w:jc w:val="both"/>
       </w:pPr>
       <w:r>
-        <w:t xml:space="preserve">Customer will defend, indemnify and hold harmless </w:t>
-      </w:r>
-      <w:proofErr w:type="spellStart"/>
-      <w:r>
-        <w:t>AppFlowy</w:t>
-      </w:r>
-      <w:proofErr w:type="spellEnd"/>
-      <w:r>
-        <w:t xml:space="preserve">, </w:t>
+        <w:t xml:space="preserve">Customer will defend, indemnify and hold harmless AppFlowy, </w:t>
       </w:r>
       <w:r>
         <w:t xml:space="preserve">its affiliates, </w:t>
@@ -3048,15 +2202,7 @@
         <w:t xml:space="preserve"> from and against any losses, liabilities, damages, demands, suits, causes of action, judgments, costs or expenses (including court costs and reasonable attorneys' fees) arising out of or relating to (a) Customer’s breach of these Terms; </w:t>
       </w:r>
       <w:r>
-        <w:t xml:space="preserve">(b) Customer's use of the </w:t>
-      </w:r>
-      <w:proofErr w:type="spellStart"/>
-      <w:r>
-        <w:t>AppFlowy</w:t>
-      </w:r>
-      <w:proofErr w:type="spellEnd"/>
-      <w:r>
-        <w:t xml:space="preserve"> Services; </w:t>
+        <w:t xml:space="preserve">(b) Customer's use of the AppFlowy Services; </w:t>
       </w:r>
       <w:r>
         <w:t>(</w:t>
@@ -3065,15 +2211,7 @@
         <w:t>c</w:t>
       </w:r>
       <w:r>
-        <w:t xml:space="preserve">) any Third Party claims of infringement or misappropriate of intellectual property rights or privacy rights arising from Customer’s use of the </w:t>
-      </w:r>
-      <w:proofErr w:type="spellStart"/>
-      <w:r>
-        <w:t>AppFlowy</w:t>
-      </w:r>
-      <w:proofErr w:type="spellEnd"/>
-      <w:r>
-        <w:t xml:space="preserve"> Services</w:t>
+        <w:t>) any Third Party claims of infringement or misappropriate of intellectual property rights or privacy rights arising from Customer’s use of the AppFlowy Services</w:t>
       </w:r>
       <w:r>
         <w:t>, including the provision of any Customer Content</w:t>
@@ -3085,15 +2223,7 @@
         <w:t>d</w:t>
       </w:r>
       <w:r>
-        <w:t xml:space="preserve">) Customer’s use of the </w:t>
-      </w:r>
-      <w:proofErr w:type="spellStart"/>
-      <w:r>
-        <w:t>AppFlowy</w:t>
-      </w:r>
-      <w:proofErr w:type="spellEnd"/>
-      <w:r>
-        <w:t xml:space="preserve"> Services in any manner that violates applicable laws; and (</w:t>
+        <w:t>) Customer’s use of the AppFlowy Services in any manner that violates applicable laws; and (</w:t>
       </w:r>
       <w:r>
         <w:t>e</w:t>
@@ -3113,24 +2243,14 @@
         <w:pStyle w:val="BodyText"/>
         <w:jc w:val="both"/>
       </w:pPr>
-      <w:proofErr w:type="spellStart"/>
-      <w:r>
-        <w:t>AppFlowy</w:t>
-      </w:r>
-      <w:proofErr w:type="spellEnd"/>
-      <w:r>
-        <w:t xml:space="preserve"> </w:t>
+      <w:r>
+        <w:t xml:space="preserve">AppFlowy </w:t>
       </w:r>
       <w:r>
         <w:t xml:space="preserve">will promptly notify you of any claim subject to the above, but </w:t>
       </w:r>
-      <w:proofErr w:type="spellStart"/>
-      <w:r>
-        <w:t>AppFlowy’s</w:t>
-      </w:r>
-      <w:proofErr w:type="spellEnd"/>
-      <w:r>
-        <w:t xml:space="preserve"> </w:t>
+      <w:r>
+        <w:t xml:space="preserve">AppFlowy’s </w:t>
       </w:r>
       <w:r>
         <w:t xml:space="preserve">failure to notify you will </w:t>
@@ -3154,31 +2274,7 @@
         <w:t xml:space="preserve"> your ability to defend the claim. </w:t>
       </w:r>
       <w:r>
-        <w:t xml:space="preserve"> You shall not settle a claim that results in liability or admission of liability by </w:t>
-      </w:r>
-      <w:proofErr w:type="spellStart"/>
-      <w:r>
-        <w:t>AppFlowy</w:t>
-      </w:r>
-      <w:proofErr w:type="spellEnd"/>
-      <w:r>
-        <w:t xml:space="preserve"> without </w:t>
-      </w:r>
-      <w:proofErr w:type="spellStart"/>
-      <w:r>
-        <w:t>AppFlowy’s</w:t>
-      </w:r>
-      <w:proofErr w:type="spellEnd"/>
-      <w:r>
-        <w:t xml:space="preserve"> prior written consent.  </w:t>
-      </w:r>
-      <w:proofErr w:type="spellStart"/>
-      <w:r>
-        <w:t>AppFlowy</w:t>
-      </w:r>
-      <w:proofErr w:type="spellEnd"/>
-      <w:r>
-        <w:t xml:space="preserve"> </w:t>
+        <w:t xml:space="preserve"> You shall not settle a claim that results in liability or admission of liability by AppFlowy without AppFlowy’s prior written consent.  AppFlowy </w:t>
       </w:r>
       <w:r>
         <w:t>reserves the right to assume control of the defense and settlement of the claim at any time.</w:t>
@@ -3297,15 +2393,7 @@
         <w:t xml:space="preserve">will remain in effect </w:t>
       </w:r>
       <w:r>
-        <w:t xml:space="preserve">for as long as Customer maintains an active Account or otherwise uses the </w:t>
-      </w:r>
-      <w:proofErr w:type="spellStart"/>
-      <w:r>
-        <w:t>AppFlowy</w:t>
-      </w:r>
-      <w:proofErr w:type="spellEnd"/>
-      <w:r>
-        <w:t xml:space="preserve"> Services</w:t>
+        <w:t>for as long as Customer maintains an active Account or otherwise uses the AppFlowy Services</w:t>
       </w:r>
       <w:r>
         <w:t xml:space="preserve">.  </w:t>
@@ -3361,131 +2449,71 @@
         <w:pStyle w:val="BodyText"/>
         <w:jc w:val="both"/>
       </w:pPr>
-      <w:proofErr w:type="spellStart"/>
+      <w:r>
+        <w:t xml:space="preserve">AppFlowy </w:t>
+      </w:r>
+      <w:r>
+        <w:t xml:space="preserve">may temporarily suspend Customer’s access to any portion or all of the </w:t>
+      </w:r>
+      <w:r>
+        <w:t xml:space="preserve">AppFlowy </w:t>
+      </w:r>
+      <w:r>
+        <w:t xml:space="preserve">Services if </w:t>
+      </w:r>
+      <w:r>
+        <w:t xml:space="preserve">AppFlowy </w:t>
+      </w:r>
+      <w:r>
+        <w:t xml:space="preserve">reasonably determines that (a) Customer’s use of the </w:t>
+      </w:r>
+      <w:r>
+        <w:t xml:space="preserve">AppFlowy </w:t>
+      </w:r>
+      <w:r>
+        <w:t xml:space="preserve">Services disrupts or poses a security risk to any </w:t>
+      </w:r>
+      <w:r>
+        <w:t xml:space="preserve">AppFlowy </w:t>
+      </w:r>
+      <w:r>
+        <w:t xml:space="preserve">system or infrastructure, or to any other customer or vendor of </w:t>
+      </w:r>
       <w:r>
         <w:t>AppFlowy</w:t>
       </w:r>
-      <w:proofErr w:type="spellEnd"/>
-      <w:r>
-        <w:t xml:space="preserve"> </w:t>
-      </w:r>
-      <w:r>
-        <w:t xml:space="preserve">may temporarily suspend Customer’s access to any portion or all of the </w:t>
-      </w:r>
-      <w:proofErr w:type="spellStart"/>
-      <w:r>
-        <w:t>AppFlowy</w:t>
-      </w:r>
-      <w:proofErr w:type="spellEnd"/>
-      <w:r>
-        <w:t xml:space="preserve"> </w:t>
-      </w:r>
-      <w:r>
-        <w:t xml:space="preserve">Services if </w:t>
-      </w:r>
-      <w:proofErr w:type="spellStart"/>
-      <w:r>
-        <w:t>AppFlowy</w:t>
-      </w:r>
-      <w:proofErr w:type="spellEnd"/>
-      <w:r>
-        <w:t xml:space="preserve"> </w:t>
-      </w:r>
-      <w:r>
-        <w:t xml:space="preserve">reasonably determines that (a) Customer’s use of the </w:t>
-      </w:r>
-      <w:proofErr w:type="spellStart"/>
-      <w:r>
-        <w:t>AppFlowy</w:t>
-      </w:r>
-      <w:proofErr w:type="spellEnd"/>
-      <w:r>
-        <w:t xml:space="preserve"> </w:t>
-      </w:r>
-      <w:r>
-        <w:t xml:space="preserve">Services disrupts or poses a security risk to any </w:t>
-      </w:r>
-      <w:proofErr w:type="spellStart"/>
-      <w:r>
-        <w:t>AppFlowy</w:t>
-      </w:r>
-      <w:proofErr w:type="spellEnd"/>
-      <w:r>
-        <w:t xml:space="preserve"> </w:t>
-      </w:r>
-      <w:r>
-        <w:t xml:space="preserve">system or infrastructure, or to any other customer or vendor of </w:t>
-      </w:r>
-      <w:proofErr w:type="spellStart"/>
-      <w:r>
-        <w:t>AppFlowy</w:t>
-      </w:r>
-      <w:proofErr w:type="spellEnd"/>
       <w:r>
         <w:t xml:space="preserve">; (b) Customer is using the </w:t>
       </w:r>
-      <w:proofErr w:type="spellStart"/>
-      <w:r>
-        <w:t>AppFlowy</w:t>
-      </w:r>
-      <w:proofErr w:type="spellEnd"/>
-      <w:r>
-        <w:t xml:space="preserve"> </w:t>
+      <w:r>
+        <w:t xml:space="preserve">AppFlowy </w:t>
       </w:r>
       <w:r>
         <w:t xml:space="preserve">Services for fraudulent or illegal activities; (c) subject to applicable law, Customer has ceased to continue its business in the ordinary course, made an assignment for the benefit of creditors or similar disposition of its assets, or become the subject of any bankruptcy, reorganization, liquidation, dissolution, or similar proceeding; or (d) </w:t>
       </w:r>
-      <w:proofErr w:type="spellStart"/>
-      <w:r>
-        <w:t>AppFlowy's</w:t>
-      </w:r>
-      <w:proofErr w:type="spellEnd"/>
-      <w:r>
-        <w:t xml:space="preserve"> </w:t>
+      <w:r>
+        <w:t xml:space="preserve">AppFlowy's </w:t>
       </w:r>
       <w:r>
         <w:t xml:space="preserve">provision of the </w:t>
       </w:r>
-      <w:proofErr w:type="spellStart"/>
-      <w:r>
-        <w:t>AppFlowy</w:t>
-      </w:r>
-      <w:proofErr w:type="spellEnd"/>
-      <w:r>
-        <w:t xml:space="preserve"> </w:t>
+      <w:r>
+        <w:t xml:space="preserve">AppFlowy </w:t>
       </w:r>
       <w:r>
         <w:t xml:space="preserve">Services to Customer is prohibited by applicable law. </w:t>
       </w:r>
-      <w:proofErr w:type="spellStart"/>
-      <w:r>
-        <w:t>AppFlowy</w:t>
-      </w:r>
-      <w:proofErr w:type="spellEnd"/>
-      <w:r>
-        <w:t xml:space="preserve"> </w:t>
+      <w:r>
+        <w:t xml:space="preserve">AppFlowy </w:t>
       </w:r>
       <w:r>
         <w:t xml:space="preserve">shall use commercially reasonable efforts to provide written notice of any such suspension to Customer and to provide updates regarding resumption of access such suspension.  </w:t>
       </w:r>
-      <w:proofErr w:type="spellStart"/>
-      <w:r>
-        <w:t>AppFlowy</w:t>
-      </w:r>
-      <w:proofErr w:type="spellEnd"/>
-      <w:r>
-        <w:t xml:space="preserve"> </w:t>
-      </w:r>
-      <w:r>
-        <w:t xml:space="preserve">will have no liability for any damage, liabilities, losses (including any loss of data or profits), or any other consequences that Customer may incur </w:t>
-      </w:r>
-      <w:proofErr w:type="gramStart"/>
-      <w:r>
-        <w:t>as a result of</w:t>
-      </w:r>
-      <w:proofErr w:type="gramEnd"/>
-      <w:r>
-        <w:t xml:space="preserve"> a suspension.</w:t>
+      <w:r>
+        <w:t xml:space="preserve">AppFlowy </w:t>
+      </w:r>
+      <w:r>
+        <w:t>will have no liability for any damage, liabilities, losses (including any loss of data or profits), or any other consequences that Customer may incur as a result of a suspension.</w:t>
       </w:r>
     </w:p>
     <w:p>
@@ -3514,24 +2542,14 @@
       <w:r>
         <w:t xml:space="preserve"> </w:t>
       </w:r>
-      <w:proofErr w:type="spellStart"/>
-      <w:r>
-        <w:t>AppFlowy</w:t>
-      </w:r>
-      <w:proofErr w:type="spellEnd"/>
-      <w:r>
-        <w:t xml:space="preserve"> </w:t>
+      <w:r>
+        <w:t xml:space="preserve">AppFlowy </w:t>
       </w:r>
       <w:r>
         <w:t xml:space="preserve">Services granted herein or therein will automatically terminate and Customer will discontinue all use of the </w:t>
       </w:r>
-      <w:proofErr w:type="spellStart"/>
-      <w:r>
-        <w:t>AppFlowy</w:t>
-      </w:r>
-      <w:proofErr w:type="spellEnd"/>
-      <w:r>
-        <w:t xml:space="preserve"> Servic</w:t>
+      <w:r>
+        <w:t>AppFlowy Servic</w:t>
       </w:r>
       <w:r>
         <w:t>es and associated software</w:t>
@@ -3540,31 +2558,7 @@
         <w:t>.</w:t>
       </w:r>
       <w:r>
-        <w:t xml:space="preserve">  Upon any termination of these Terms, </w:t>
-      </w:r>
-      <w:proofErr w:type="spellStart"/>
-      <w:r>
-        <w:t>AppFlowy</w:t>
-      </w:r>
-      <w:proofErr w:type="spellEnd"/>
-      <w:r>
-        <w:t xml:space="preserve"> will make all Customer Content available to Customer for electronic retrieval for a period of thirty (30) days. After such period, </w:t>
-      </w:r>
-      <w:proofErr w:type="spellStart"/>
-      <w:r>
-        <w:t>AppFlowy</w:t>
-      </w:r>
-      <w:proofErr w:type="spellEnd"/>
-      <w:r>
-        <w:t xml:space="preserve"> may delete all Customer Content and </w:t>
-      </w:r>
-      <w:proofErr w:type="spellStart"/>
-      <w:r>
-        <w:t>AppFlowy</w:t>
-      </w:r>
-      <w:proofErr w:type="spellEnd"/>
-      <w:r>
-        <w:t xml:space="preserve"> will have no obligation to Customer to continue storing such Customer Content.</w:t>
+        <w:t xml:space="preserve">  Upon any termination of these Terms, AppFlowy will make all Customer Content available to Customer for electronic retrieval for a period of thirty (30) days. After such period, AppFlowy may delete all Customer Content and AppFlowy will have no obligation to Customer to continue storing such Customer Content.</w:t>
       </w:r>
     </w:p>
     <w:p>
@@ -3589,29 +2583,8 @@
         <w:pStyle w:val="BodyText"/>
         <w:jc w:val="both"/>
       </w:pPr>
-      <w:proofErr w:type="spellStart"/>
-      <w:r>
-        <w:t>AppFlowy</w:t>
-      </w:r>
-      <w:proofErr w:type="spellEnd"/>
-      <w:r>
-        <w:t xml:space="preserve"> may update these Terms from time to time as provided in this provision. Any such revised Agreement will be posted online at this </w:t>
-      </w:r>
-      <w:proofErr w:type="gramStart"/>
-      <w:r>
-        <w:t>location, and</w:t>
-      </w:r>
-      <w:proofErr w:type="gramEnd"/>
-      <w:r>
-        <w:t xml:space="preserve"> will be marked with a new “Last Updated” date at the top of the document. </w:t>
-      </w:r>
-      <w:proofErr w:type="spellStart"/>
-      <w:r>
-        <w:t>AppFlowy</w:t>
-      </w:r>
-      <w:proofErr w:type="spellEnd"/>
-      <w:r>
-        <w:t xml:space="preserve"> may (but is not required to) provide additional notice of such updates by email or other reasonable means. If you disagree with the revised Terms, you may terminate </w:t>
+      <w:r>
+        <w:t xml:space="preserve">AppFlowy may update these Terms from time to time as provided in this provision. Any such revised Agreement will be posted online at this location, and will be marked with a new “Last Updated” date at the top of the document. AppFlowy may (but is not required to) provide additional notice of such updates by email or other reasonable means. If you disagree with the revised Terms, you may terminate </w:t>
       </w:r>
       <w:r>
         <w:t xml:space="preserve">these Terms </w:t>
@@ -3620,26 +2593,13 @@
         <w:t xml:space="preserve">with immediate effect by </w:t>
       </w:r>
       <w:r>
-        <w:t xml:space="preserve">discontinuing your use of the </w:t>
-      </w:r>
-      <w:proofErr w:type="spellStart"/>
-      <w:r>
-        <w:t>AppFlowy</w:t>
-      </w:r>
-      <w:proofErr w:type="spellEnd"/>
-      <w:r>
-        <w:t xml:space="preserve"> Services and </w:t>
+        <w:t xml:space="preserve">discontinuing your use of the AppFlowy Services and </w:t>
       </w:r>
       <w:r>
         <w:t xml:space="preserve">notifying </w:t>
       </w:r>
-      <w:proofErr w:type="spellStart"/>
-      <w:r>
-        <w:t>AppFlowy</w:t>
-      </w:r>
-      <w:proofErr w:type="spellEnd"/>
-      <w:r>
-        <w:t xml:space="preserve"> </w:t>
+      <w:r>
+        <w:t xml:space="preserve">AppFlowy </w:t>
       </w:r>
       <w:r>
         <w:t xml:space="preserve">in writing within thirty (30) days following </w:t>
@@ -3648,24 +2608,14 @@
         <w:lastRenderedPageBreak/>
         <w:t xml:space="preserve">any such update. Upon such a termination, </w:t>
       </w:r>
-      <w:proofErr w:type="spellStart"/>
-      <w:r>
-        <w:t>AppFlowy</w:t>
-      </w:r>
-      <w:proofErr w:type="spellEnd"/>
-      <w:r>
-        <w:t xml:space="preserve"> </w:t>
+      <w:r>
+        <w:t xml:space="preserve">AppFlowy </w:t>
       </w:r>
       <w:r>
         <w:t xml:space="preserve">will refund any prepaid and unexpended Subscription Fees through the date of termination. Your continued access to or use of the </w:t>
       </w:r>
-      <w:proofErr w:type="spellStart"/>
-      <w:r>
-        <w:t>AppFlowy</w:t>
-      </w:r>
-      <w:proofErr w:type="spellEnd"/>
-      <w:r>
-        <w:t xml:space="preserve"> </w:t>
+      <w:r>
+        <w:t xml:space="preserve">AppFlowy </w:t>
       </w:r>
       <w:r>
         <w:t>Service</w:t>
@@ -3686,13 +2636,8 @@
         <w:t>. Except for such updates made by</w:t>
       </w:r>
       <w:r>
-        <w:t xml:space="preserve"> </w:t>
-      </w:r>
-      <w:proofErr w:type="spellStart"/>
-      <w:r>
-        <w:t>AppFlowy</w:t>
-      </w:r>
-      <w:proofErr w:type="spellEnd"/>
+        <w:t xml:space="preserve"> AppFlowy</w:t>
+      </w:r>
       <w:r>
         <w:t xml:space="preserve">, any waivers or </w:t>
       </w:r>
@@ -3747,27 +2692,14 @@
       <w:r>
         <w:t xml:space="preserve">between </w:t>
       </w:r>
-      <w:proofErr w:type="spellStart"/>
-      <w:r>
-        <w:t>AppFlowy</w:t>
-      </w:r>
-      <w:proofErr w:type="spellEnd"/>
-      <w:r>
-        <w:t xml:space="preserve"> </w:t>
+      <w:r>
+        <w:t xml:space="preserve">AppFlowy </w:t>
       </w:r>
       <w:r>
         <w:t>and you may be provided electronically via email (to</w:t>
       </w:r>
       <w:r>
-        <w:t xml:space="preserve"> </w:t>
-      </w:r>
-      <w:proofErr w:type="spellStart"/>
-      <w:r>
-        <w:t>AppFlowy</w:t>
-      </w:r>
-      <w:proofErr w:type="spellEnd"/>
-      <w:r>
-        <w:t xml:space="preserve">, at </w:t>
+        <w:t xml:space="preserve"> AppFlowy, at </w:t>
       </w:r>
       <w:r>
         <w:t>[support@appflowy.io]</w:t>
@@ -3793,11 +2725,9 @@
       <w:r>
         <w:t xml:space="preserve">The </w:t>
       </w:r>
-      <w:proofErr w:type="spellStart"/>
       <w:r>
         <w:t>AppFlowy</w:t>
       </w:r>
-      <w:proofErr w:type="spellEnd"/>
       <w:r>
         <w:t xml:space="preserve"> </w:t>
       </w:r>
@@ -3820,15 +2750,7 @@
         <w:t>arty agrees to comply with all applicable United States and foreign export law, regulations and license restrictions relating to the</w:t>
       </w:r>
       <w:r>
-        <w:t xml:space="preserve"> </w:t>
-      </w:r>
-      <w:proofErr w:type="spellStart"/>
-      <w:r>
-        <w:t>AppFlowy</w:t>
-      </w:r>
-      <w:proofErr w:type="spellEnd"/>
-      <w:r>
-        <w:t xml:space="preserve"> Services and any software and technical data relating thereto</w:t>
+        <w:t xml:space="preserve"> AppFlowy Services and any software and technical data relating thereto</w:t>
       </w:r>
       <w:r>
         <w:t xml:space="preserve">.  </w:t>
@@ -3897,15 +2819,7 @@
         <w:t>arty giving it, the facts giving rise to the dispute, and the relief requested. You a</w:t>
       </w:r>
       <w:r>
-        <w:t xml:space="preserve">nd </w:t>
-      </w:r>
-      <w:proofErr w:type="spellStart"/>
-      <w:r>
-        <w:t>AppFlowy</w:t>
-      </w:r>
-      <w:proofErr w:type="spellEnd"/>
-      <w:r>
-        <w:t xml:space="preserve"> will attempt to resolve any dispute through informal negotiation within sixty (60) days from the date </w:t>
+        <w:t xml:space="preserve">nd AppFlowy will attempt to resolve any dispute through informal negotiation within sixty (60) days from the date </w:t>
       </w:r>
       <w:r>
         <w:t>such n</w:t>
@@ -3917,15 +2831,7 @@
         <w:t>d</w:t>
       </w:r>
       <w:r>
-        <w:t xml:space="preserve">ispute is sent. After sixty (60) days, you or </w:t>
-      </w:r>
-      <w:proofErr w:type="spellStart"/>
-      <w:r>
-        <w:t>AppFlowy</w:t>
-      </w:r>
-      <w:proofErr w:type="spellEnd"/>
-      <w:r>
-        <w:t xml:space="preserve"> may commence arbitration.</w:t>
+        <w:t>ispute is sent. After sixty (60) days, you or AppFlowy may commence arbitration.</w:t>
       </w:r>
     </w:p>
     <w:p>
@@ -3934,15 +2840,7 @@
         <w:jc w:val="both"/>
       </w:pPr>
       <w:r>
-        <w:t xml:space="preserve">Any dispute, controversy, claim or difference of any kind whatsoever arising out of or in connection with these Terms or </w:t>
-      </w:r>
-      <w:proofErr w:type="spellStart"/>
-      <w:r>
-        <w:t>AppFlowy</w:t>
-      </w:r>
-      <w:proofErr w:type="spellEnd"/>
-      <w:r>
-        <w:t xml:space="preserve"> Services, including any question regarding their existence, validity or termination, shall be referred to and finally resolved by arbitration administered by the Singapore International Arbitration Centre (“</w:t>
+        <w:t>Any dispute, controversy, claim or difference of any kind whatsoever arising out of or in connection with these Terms or AppFlowy Services, including any question regarding their existence, validity or termination, shall be referred to and finally resolved by arbitration administered by the Singapore International Arbitration Centre (“</w:t>
       </w:r>
       <w:r>
         <w:rPr>
@@ -3974,15 +2872,7 @@
         <w:t xml:space="preserve">  Notwithstanding the foregoing, all disputes regarding the validity, scope or enforceability of any intellectual property rights shall not be subject to arbitration but shall instead be submitted for resolution in a court of competent jurisdiction.</w:t>
       </w:r>
       <w:r>
-        <w:t xml:space="preserve">  YOU AND </w:t>
-      </w:r>
-      <w:proofErr w:type="spellStart"/>
-      <w:r>
-        <w:t>AppFlowy</w:t>
-      </w:r>
-      <w:proofErr w:type="spellEnd"/>
-      <w:r>
-        <w:t xml:space="preserve"> AGREE THAT ANY CAU</w:t>
+        <w:t xml:space="preserve">  YOU AND AppFlowy AGREE THAT ANY CAU</w:t>
       </w:r>
       <w:r>
         <w:t>SE OF ACTION ARISING OUT OF OR RELATED TO THE SERVICES MUST COMMENCE WITHIN ONE (1) YEAR AFTER THE CAUSE OF ACTION ACCRUES. OTHERWISE, SUCH CAUSE OF ACTION IS PERMANENTLY BARRED.</w:t>
@@ -4002,13 +2892,8 @@
       <w:r>
         <w:t xml:space="preserve">, whether by operation of law or otherwise, without the prior written consent of the other party (not to be unreasonably withheld).  Notwithstanding the foregoing, </w:t>
       </w:r>
-      <w:proofErr w:type="spellStart"/>
-      <w:r>
-        <w:t>AppFlowy</w:t>
-      </w:r>
-      <w:proofErr w:type="spellEnd"/>
-      <w:r>
-        <w:t xml:space="preserve"> </w:t>
+      <w:r>
+        <w:t xml:space="preserve">AppFlowy </w:t>
       </w:r>
       <w:r>
         <w:t xml:space="preserve">may assign the entirety of its rights and </w:t>
@@ -4024,15 +2909,7 @@
         <w:t>, without consent of Customer, to an affiliate or in connection with a merger, acquisition, corporate reorganizati</w:t>
       </w:r>
       <w:r>
-        <w:t xml:space="preserve">on, or sale of all or substantially </w:t>
-      </w:r>
-      <w:proofErr w:type="gramStart"/>
-      <w:r>
-        <w:t>all of</w:t>
-      </w:r>
-      <w:proofErr w:type="gramEnd"/>
-      <w:r>
-        <w:t xml:space="preserve"> its assets.  </w:t>
+        <w:t xml:space="preserve">on, or sale of all or substantially all of its assets.  </w:t>
       </w:r>
     </w:p>
     <w:p>
@@ -4065,15 +2942,7 @@
         <w:t>P</w:t>
       </w:r>
       <w:r>
-        <w:t xml:space="preserve">arties relating to the subject matter </w:t>
-      </w:r>
-      <w:proofErr w:type="gramStart"/>
-      <w:r>
-        <w:t>hereof, and</w:t>
-      </w:r>
-      <w:proofErr w:type="gramEnd"/>
-      <w:r>
-        <w:t xml:space="preserve"> shall control over any additional or different terms regarding its subject matter in any correspondence, order, confirmation, invoice or similar document, even if</w:t>
+        <w:t>arties relating to the subject matter hereof, and shall control over any additional or different terms regarding its subject matter in any correspondence, order, confirmation, invoice or similar document, even if</w:t>
       </w:r>
       <w:r>
         <w:t xml:space="preserve"> accepted in writing by both </w:t>
@@ -4150,7 +3019,7 @@
 </file>
 
 <file path=word/endnotes.xml><?xml version="1.0" encoding="utf-8"?>
-<w:endnotes xmlns:wpc="http://schemas.microsoft.com/office/word/2010/wordprocessingCanvas" xmlns:cx="http://schemas.microsoft.com/office/drawing/2014/chartex" xmlns:cx1="http://schemas.microsoft.com/office/drawing/2015/9/8/chartex" xmlns:cx2="http://schemas.microsoft.com/office/drawing/2015/10/21/chartex" xmlns:cx3="http://schemas.microsoft.com/office/drawing/2016/5/9/chartex" xmlns:cx4="http://schemas.microsoft.com/office/drawing/2016/5/10/chartex" xmlns:cx5="http://schemas.microsoft.com/office/drawing/2016/5/11/chartex" xmlns:cx6="http://schemas.microsoft.com/office/drawing/2016/5/12/chartex" xmlns:cx7="http://schemas.microsoft.com/office/drawing/2016/5/13/chartex" xmlns:cx8="http://schemas.microsoft.com/office/drawing/2016/5/14/chartex" xmlns:mc="http://schemas.openxmlformats.org/markup-compatibility/2006" xmlns:aink="http://schemas.microsoft.com/office/drawing/2016/ink" xmlns:am3d="http://schemas.microsoft.com/office/drawing/2017/model3d" xmlns:o="urn:schemas-microsoft-com:office:office" xmlns:oel="http://schemas.microsoft.com/office/2019/extlst" xmlns:r="http://schemas.openxmlformats.org/officeDocument/2006/relationships" xmlns:m="http://schemas.openxmlformats.org/officeDocument/2006/math" xmlns:v="urn:schemas-microsoft-com:vml" xmlns:wp14="http://schemas.microsoft.com/office/word/2010/wordprocessingDrawing" xmlns:wp="http://schemas.openxmlformats.org/drawingml/2006/wordprocessingDrawing" xmlns:w10="urn:schemas-microsoft-com:office:word" xmlns:w="http://schemas.openxmlformats.org/wordprocessingml/2006/main" xmlns:w14="http://schemas.microsoft.com/office/word/2010/wordml" xmlns:w15="http://schemas.microsoft.com/office/word/2012/wordml" xmlns:w16cex="http://schemas.microsoft.com/office/word/2018/wordml/cex" xmlns:w16cid="http://schemas.microsoft.com/office/word/2016/wordml/cid" xmlns:w16="http://schemas.microsoft.com/office/word/2018/wordml" xmlns:w16sdtdh="http://schemas.microsoft.com/office/word/2020/wordml/sdtdatahash" xmlns:w16se="http://schemas.microsoft.com/office/word/2015/wordml/symex" xmlns:wpg="http://schemas.microsoft.com/office/word/2010/wordprocessingGroup" xmlns:wpi="http://schemas.microsoft.com/office/word/2010/wordprocessingInk" xmlns:wne="http://schemas.microsoft.com/office/word/2006/wordml" xmlns:wps="http://schemas.microsoft.com/office/word/2010/wordprocessingShape" mc:Ignorable="w14 w15 w16se w16cid w16 w16cex w16sdtdh wp14">
+<w:endnotes xmlns:wpc="http://schemas.microsoft.com/office/word/2010/wordprocessingCanvas" xmlns:cx="http://schemas.microsoft.com/office/drawing/2014/chartex" xmlns:cx1="http://schemas.microsoft.com/office/drawing/2015/9/8/chartex" xmlns:cx2="http://schemas.microsoft.com/office/drawing/2015/10/21/chartex" xmlns:cx3="http://schemas.microsoft.com/office/drawing/2016/5/9/chartex" xmlns:cx4="http://schemas.microsoft.com/office/drawing/2016/5/10/chartex" xmlns:cx5="http://schemas.microsoft.com/office/drawing/2016/5/11/chartex" xmlns:cx6="http://schemas.microsoft.com/office/drawing/2016/5/12/chartex" xmlns:cx7="http://schemas.microsoft.com/office/drawing/2016/5/13/chartex" xmlns:cx8="http://schemas.microsoft.com/office/drawing/2016/5/14/chartex" xmlns:mc="http://schemas.openxmlformats.org/markup-compatibility/2006" xmlns:aink="http://schemas.microsoft.com/office/drawing/2016/ink" xmlns:am3d="http://schemas.microsoft.com/office/drawing/2017/model3d" xmlns:o="urn:schemas-microsoft-com:office:office" xmlns:oel="http://schemas.microsoft.com/office/2019/extlst" xmlns:r="http://schemas.openxmlformats.org/officeDocument/2006/relationships" xmlns:m="http://schemas.openxmlformats.org/officeDocument/2006/math" xmlns:v="urn:schemas-microsoft-com:vml" xmlns:wp14="http://schemas.microsoft.com/office/word/2010/wordprocessingDrawing" xmlns:wp="http://schemas.openxmlformats.org/drawingml/2006/wordprocessingDrawing" xmlns:w10="urn:schemas-microsoft-com:office:word" xmlns:w="http://schemas.openxmlformats.org/wordprocessingml/2006/main" xmlns:w14="http://schemas.microsoft.com/office/word/2010/wordml" xmlns:w15="http://schemas.microsoft.com/office/word/2012/wordml" xmlns:w16cex="http://schemas.microsoft.com/office/word/2018/wordml/cex" xmlns:w16cid="http://schemas.microsoft.com/office/word/2016/wordml/cid" xmlns:w16="http://schemas.microsoft.com/office/word/2018/wordml" xmlns:w16du="http://schemas.microsoft.com/office/word/2023/wordml/word16du" xmlns:w16sdtdh="http://schemas.microsoft.com/office/word/2020/wordml/sdtdatahash" xmlns:w16se="http://schemas.microsoft.com/office/word/2015/wordml/symex" xmlns:wpg="http://schemas.microsoft.com/office/word/2010/wordprocessingGroup" xmlns:wpi="http://schemas.microsoft.com/office/word/2010/wordprocessingInk" xmlns:wne="http://schemas.microsoft.com/office/word/2006/wordml" xmlns:wps="http://schemas.microsoft.com/office/word/2010/wordprocessingShape" mc:Ignorable="w14 w15 w16se w16cid w16 w16cex w16sdtdh w16du wp14">
   <w:endnote w:type="separator" w:id="-1">
     <w:p>
       <w:r>
@@ -4172,7 +3041,7 @@
 </file>
 
 <file path=word/footer1.xml><?xml version="1.0" encoding="utf-8"?>
-<w:ftr xmlns:wpc="http://schemas.microsoft.com/office/word/2010/wordprocessingCanvas" xmlns:cx="http://schemas.microsoft.com/office/drawing/2014/chartex" xmlns:cx1="http://schemas.microsoft.com/office/drawing/2015/9/8/chartex" xmlns:cx2="http://schemas.microsoft.com/office/drawing/2015/10/21/chartex" xmlns:cx3="http://schemas.microsoft.com/office/drawing/2016/5/9/chartex" xmlns:cx4="http://schemas.microsoft.com/office/drawing/2016/5/10/chartex" xmlns:cx5="http://schemas.microsoft.com/office/drawing/2016/5/11/chartex" xmlns:cx6="http://schemas.microsoft.com/office/drawing/2016/5/12/chartex" xmlns:cx7="http://schemas.microsoft.com/office/drawing/2016/5/13/chartex" xmlns:cx8="http://schemas.microsoft.com/office/drawing/2016/5/14/chartex" xmlns:mc="http://schemas.openxmlformats.org/markup-compatibility/2006" xmlns:aink="http://schemas.microsoft.com/office/drawing/2016/ink" xmlns:am3d="http://schemas.microsoft.com/office/drawing/2017/model3d" xmlns:o="urn:schemas-microsoft-com:office:office" xmlns:oel="http://schemas.microsoft.com/office/2019/extlst" xmlns:r="http://schemas.openxmlformats.org/officeDocument/2006/relationships" xmlns:m="http://schemas.openxmlformats.org/officeDocument/2006/math" xmlns:v="urn:schemas-microsoft-com:vml" xmlns:wp14="http://schemas.microsoft.com/office/word/2010/wordprocessingDrawing" xmlns:wp="http://schemas.openxmlformats.org/drawingml/2006/wordprocessingDrawing" xmlns:w10="urn:schemas-microsoft-com:office:word" xmlns:w="http://schemas.openxmlformats.org/wordprocessingml/2006/main" xmlns:w14="http://schemas.microsoft.com/office/word/2010/wordml" xmlns:w15="http://schemas.microsoft.com/office/word/2012/wordml" xmlns:w16cex="http://schemas.microsoft.com/office/word/2018/wordml/cex" xmlns:w16cid="http://schemas.microsoft.com/office/word/2016/wordml/cid" xmlns:w16="http://schemas.microsoft.com/office/word/2018/wordml" xmlns:w16sdtdh="http://schemas.microsoft.com/office/word/2020/wordml/sdtdatahash" xmlns:w16se="http://schemas.microsoft.com/office/word/2015/wordml/symex" xmlns:wpg="http://schemas.microsoft.com/office/word/2010/wordprocessingGroup" xmlns:wpi="http://schemas.microsoft.com/office/word/2010/wordprocessingInk" xmlns:wne="http://schemas.microsoft.com/office/word/2006/wordml" xmlns:wps="http://schemas.microsoft.com/office/word/2010/wordprocessingShape" mc:Ignorable="w14 w15 w16se w16cid w16 w16cex w16sdtdh wp14">
+<w:ftr xmlns:wpc="http://schemas.microsoft.com/office/word/2010/wordprocessingCanvas" xmlns:cx="http://schemas.microsoft.com/office/drawing/2014/chartex" xmlns:cx1="http://schemas.microsoft.com/office/drawing/2015/9/8/chartex" xmlns:cx2="http://schemas.microsoft.com/office/drawing/2015/10/21/chartex" xmlns:cx3="http://schemas.microsoft.com/office/drawing/2016/5/9/chartex" xmlns:cx4="http://schemas.microsoft.com/office/drawing/2016/5/10/chartex" xmlns:cx5="http://schemas.microsoft.com/office/drawing/2016/5/11/chartex" xmlns:cx6="http://schemas.microsoft.com/office/drawing/2016/5/12/chartex" xmlns:cx7="http://schemas.microsoft.com/office/drawing/2016/5/13/chartex" xmlns:cx8="http://schemas.microsoft.com/office/drawing/2016/5/14/chartex" xmlns:mc="http://schemas.openxmlformats.org/markup-compatibility/2006" xmlns:aink="http://schemas.microsoft.com/office/drawing/2016/ink" xmlns:am3d="http://schemas.microsoft.com/office/drawing/2017/model3d" xmlns:o="urn:schemas-microsoft-com:office:office" xmlns:oel="http://schemas.microsoft.com/office/2019/extlst" xmlns:r="http://schemas.openxmlformats.org/officeDocument/2006/relationships" xmlns:m="http://schemas.openxmlformats.org/officeDocument/2006/math" xmlns:v="urn:schemas-microsoft-com:vml" xmlns:wp14="http://schemas.microsoft.com/office/word/2010/wordprocessingDrawing" xmlns:wp="http://schemas.openxmlformats.org/drawingml/2006/wordprocessingDrawing" xmlns:w10="urn:schemas-microsoft-com:office:word" xmlns:w="http://schemas.openxmlformats.org/wordprocessingml/2006/main" xmlns:w14="http://schemas.microsoft.com/office/word/2010/wordml" xmlns:w15="http://schemas.microsoft.com/office/word/2012/wordml" xmlns:w16cex="http://schemas.microsoft.com/office/word/2018/wordml/cex" xmlns:w16cid="http://schemas.microsoft.com/office/word/2016/wordml/cid" xmlns:w16="http://schemas.microsoft.com/office/word/2018/wordml" xmlns:w16du="http://schemas.microsoft.com/office/word/2023/wordml/word16du" xmlns:w16sdtdh="http://schemas.microsoft.com/office/word/2020/wordml/sdtdatahash" xmlns:w16se="http://schemas.microsoft.com/office/word/2015/wordml/symex" xmlns:wpg="http://schemas.microsoft.com/office/word/2010/wordprocessingGroup" xmlns:wpi="http://schemas.microsoft.com/office/word/2010/wordprocessingInk" xmlns:wne="http://schemas.microsoft.com/office/word/2006/wordml" xmlns:wps="http://schemas.microsoft.com/office/word/2010/wordprocessingShape" mc:Ignorable="w14 w15 w16se w16cid w16 w16cex w16sdtdh w16du wp14">
   <w:p>
     <w:pPr>
       <w:pStyle w:val="Footer"/>
@@ -4182,7 +3051,7 @@
 </file>
 
 <file path=word/footer2.xml><?xml version="1.0" encoding="utf-8"?>
-<w:ftr xmlns:wpc="http://schemas.microsoft.com/office/word/2010/wordprocessingCanvas" xmlns:cx="http://schemas.microsoft.com/office/drawing/2014/chartex" xmlns:cx1="http://schemas.microsoft.com/office/drawing/2015/9/8/chartex" xmlns:cx2="http://schemas.microsoft.com/office/drawing/2015/10/21/chartex" xmlns:cx3="http://schemas.microsoft.com/office/drawing/2016/5/9/chartex" xmlns:cx4="http://schemas.microsoft.com/office/drawing/2016/5/10/chartex" xmlns:cx5="http://schemas.microsoft.com/office/drawing/2016/5/11/chartex" xmlns:cx6="http://schemas.microsoft.com/office/drawing/2016/5/12/chartex" xmlns:cx7="http://schemas.microsoft.com/office/drawing/2016/5/13/chartex" xmlns:cx8="http://schemas.microsoft.com/office/drawing/2016/5/14/chartex" xmlns:mc="http://schemas.openxmlformats.org/markup-compatibility/2006" xmlns:aink="http://schemas.microsoft.com/office/drawing/2016/ink" xmlns:am3d="http://schemas.microsoft.com/office/drawing/2017/model3d" xmlns:o="urn:schemas-microsoft-com:office:office" xmlns:oel="http://schemas.microsoft.com/office/2019/extlst" xmlns:r="http://schemas.openxmlformats.org/officeDocument/2006/relationships" xmlns:m="http://schemas.openxmlformats.org/officeDocument/2006/math" xmlns:v="urn:schemas-microsoft-com:vml" xmlns:wp14="http://schemas.microsoft.com/office/word/2010/wordprocessingDrawing" xmlns:wp="http://schemas.openxmlformats.org/drawingml/2006/wordprocessingDrawing" xmlns:w10="urn:schemas-microsoft-com:office:word" xmlns:w="http://schemas.openxmlformats.org/wordprocessingml/2006/main" xmlns:w14="http://schemas.microsoft.com/office/word/2010/wordml" xmlns:w15="http://schemas.microsoft.com/office/word/2012/wordml" xmlns:w16cex="http://schemas.microsoft.com/office/word/2018/wordml/cex" xmlns:w16cid="http://schemas.microsoft.com/office/word/2016/wordml/cid" xmlns:w16="http://schemas.microsoft.com/office/word/2018/wordml" xmlns:w16sdtdh="http://schemas.microsoft.com/office/word/2020/wordml/sdtdatahash" xmlns:w16se="http://schemas.microsoft.com/office/word/2015/wordml/symex" xmlns:wpg="http://schemas.microsoft.com/office/word/2010/wordprocessingGroup" xmlns:wpi="http://schemas.microsoft.com/office/word/2010/wordprocessingInk" xmlns:wne="http://schemas.microsoft.com/office/word/2006/wordml" xmlns:wps="http://schemas.microsoft.com/office/word/2010/wordprocessingShape" mc:Ignorable="w14 w15 w16se w16cid w16 w16cex w16sdtdh wp14">
+<w:ftr xmlns:wpc="http://schemas.microsoft.com/office/word/2010/wordprocessingCanvas" xmlns:cx="http://schemas.microsoft.com/office/drawing/2014/chartex" xmlns:cx1="http://schemas.microsoft.com/office/drawing/2015/9/8/chartex" xmlns:cx2="http://schemas.microsoft.com/office/drawing/2015/10/21/chartex" xmlns:cx3="http://schemas.microsoft.com/office/drawing/2016/5/9/chartex" xmlns:cx4="http://schemas.microsoft.com/office/drawing/2016/5/10/chartex" xmlns:cx5="http://schemas.microsoft.com/office/drawing/2016/5/11/chartex" xmlns:cx6="http://schemas.microsoft.com/office/drawing/2016/5/12/chartex" xmlns:cx7="http://schemas.microsoft.com/office/drawing/2016/5/13/chartex" xmlns:cx8="http://schemas.microsoft.com/office/drawing/2016/5/14/chartex" xmlns:mc="http://schemas.openxmlformats.org/markup-compatibility/2006" xmlns:aink="http://schemas.microsoft.com/office/drawing/2016/ink" xmlns:am3d="http://schemas.microsoft.com/office/drawing/2017/model3d" xmlns:o="urn:schemas-microsoft-com:office:office" xmlns:oel="http://schemas.microsoft.com/office/2019/extlst" xmlns:r="http://schemas.openxmlformats.org/officeDocument/2006/relationships" xmlns:m="http://schemas.openxmlformats.org/officeDocument/2006/math" xmlns:v="urn:schemas-microsoft-com:vml" xmlns:wp14="http://schemas.microsoft.com/office/word/2010/wordprocessingDrawing" xmlns:wp="http://schemas.openxmlformats.org/drawingml/2006/wordprocessingDrawing" xmlns:w10="urn:schemas-microsoft-com:office:word" xmlns:w="http://schemas.openxmlformats.org/wordprocessingml/2006/main" xmlns:w14="http://schemas.microsoft.com/office/word/2010/wordml" xmlns:w15="http://schemas.microsoft.com/office/word/2012/wordml" xmlns:w16cex="http://schemas.microsoft.com/office/word/2018/wordml/cex" xmlns:w16cid="http://schemas.microsoft.com/office/word/2016/wordml/cid" xmlns:w16="http://schemas.microsoft.com/office/word/2018/wordml" xmlns:w16du="http://schemas.microsoft.com/office/word/2023/wordml/word16du" xmlns:w16sdtdh="http://schemas.microsoft.com/office/word/2020/wordml/sdtdatahash" xmlns:w16se="http://schemas.microsoft.com/office/word/2015/wordml/symex" xmlns:wpg="http://schemas.microsoft.com/office/word/2010/wordprocessingGroup" xmlns:wpi="http://schemas.microsoft.com/office/word/2010/wordprocessingInk" xmlns:wne="http://schemas.microsoft.com/office/word/2006/wordml" xmlns:wps="http://schemas.microsoft.com/office/word/2010/wordprocessingShape" mc:Ignorable="w14 w15 w16se w16cid w16 w16cex w16sdtdh w16du wp14">
   <w:p>
     <w:pPr>
       <w:pStyle w:val="Footer"/>
@@ -4192,7 +3061,7 @@
 </file>
 
 <file path=word/footer3.xml><?xml version="1.0" encoding="utf-8"?>
-<w:ftr xmlns:wpc="http://schemas.microsoft.com/office/word/2010/wordprocessingCanvas" xmlns:cx="http://schemas.microsoft.com/office/drawing/2014/chartex" xmlns:cx1="http://schemas.microsoft.com/office/drawing/2015/9/8/chartex" xmlns:cx2="http://schemas.microsoft.com/office/drawing/2015/10/21/chartex" xmlns:cx3="http://schemas.microsoft.com/office/drawing/2016/5/9/chartex" xmlns:cx4="http://schemas.microsoft.com/office/drawing/2016/5/10/chartex" xmlns:cx5="http://schemas.microsoft.com/office/drawing/2016/5/11/chartex" xmlns:cx6="http://schemas.microsoft.com/office/drawing/2016/5/12/chartex" xmlns:cx7="http://schemas.microsoft.com/office/drawing/2016/5/13/chartex" xmlns:cx8="http://schemas.microsoft.com/office/drawing/2016/5/14/chartex" xmlns:mc="http://schemas.openxmlformats.org/markup-compatibility/2006" xmlns:aink="http://schemas.microsoft.com/office/drawing/2016/ink" xmlns:am3d="http://schemas.microsoft.com/office/drawing/2017/model3d" xmlns:o="urn:schemas-microsoft-com:office:office" xmlns:oel="http://schemas.microsoft.com/office/2019/extlst" xmlns:r="http://schemas.openxmlformats.org/officeDocument/2006/relationships" xmlns:m="http://schemas.openxmlformats.org/officeDocument/2006/math" xmlns:v="urn:schemas-microsoft-com:vml" xmlns:wp14="http://schemas.microsoft.com/office/word/2010/wordprocessingDrawing" xmlns:wp="http://schemas.openxmlformats.org/drawingml/2006/wordprocessingDrawing" xmlns:w10="urn:schemas-microsoft-com:office:word" xmlns:w="http://schemas.openxmlformats.org/wordprocessingml/2006/main" xmlns:w14="http://schemas.microsoft.com/office/word/2010/wordml" xmlns:w15="http://schemas.microsoft.com/office/word/2012/wordml" xmlns:w16cex="http://schemas.microsoft.com/office/word/2018/wordml/cex" xmlns:w16cid="http://schemas.microsoft.com/office/word/2016/wordml/cid" xmlns:w16="http://schemas.microsoft.com/office/word/2018/wordml" xmlns:w16sdtdh="http://schemas.microsoft.com/office/word/2020/wordml/sdtdatahash" xmlns:w16se="http://schemas.microsoft.com/office/word/2015/wordml/symex" xmlns:wpg="http://schemas.microsoft.com/office/word/2010/wordprocessingGroup" xmlns:wpi="http://schemas.microsoft.com/office/word/2010/wordprocessingInk" xmlns:wne="http://schemas.microsoft.com/office/word/2006/wordml" xmlns:wps="http://schemas.microsoft.com/office/word/2010/wordprocessingShape" mc:Ignorable="w14 w15 w16se w16cid w16 w16cex w16sdtdh wp14">
+<w:ftr xmlns:wpc="http://schemas.microsoft.com/office/word/2010/wordprocessingCanvas" xmlns:cx="http://schemas.microsoft.com/office/drawing/2014/chartex" xmlns:cx1="http://schemas.microsoft.com/office/drawing/2015/9/8/chartex" xmlns:cx2="http://schemas.microsoft.com/office/drawing/2015/10/21/chartex" xmlns:cx3="http://schemas.microsoft.com/office/drawing/2016/5/9/chartex" xmlns:cx4="http://schemas.microsoft.com/office/drawing/2016/5/10/chartex" xmlns:cx5="http://schemas.microsoft.com/office/drawing/2016/5/11/chartex" xmlns:cx6="http://schemas.microsoft.com/office/drawing/2016/5/12/chartex" xmlns:cx7="http://schemas.microsoft.com/office/drawing/2016/5/13/chartex" xmlns:cx8="http://schemas.microsoft.com/office/drawing/2016/5/14/chartex" xmlns:mc="http://schemas.openxmlformats.org/markup-compatibility/2006" xmlns:aink="http://schemas.microsoft.com/office/drawing/2016/ink" xmlns:am3d="http://schemas.microsoft.com/office/drawing/2017/model3d" xmlns:o="urn:schemas-microsoft-com:office:office" xmlns:oel="http://schemas.microsoft.com/office/2019/extlst" xmlns:r="http://schemas.openxmlformats.org/officeDocument/2006/relationships" xmlns:m="http://schemas.openxmlformats.org/officeDocument/2006/math" xmlns:v="urn:schemas-microsoft-com:vml" xmlns:wp14="http://schemas.microsoft.com/office/word/2010/wordprocessingDrawing" xmlns:wp="http://schemas.openxmlformats.org/drawingml/2006/wordprocessingDrawing" xmlns:w10="urn:schemas-microsoft-com:office:word" xmlns:w="http://schemas.openxmlformats.org/wordprocessingml/2006/main" xmlns:w14="http://schemas.microsoft.com/office/word/2010/wordml" xmlns:w15="http://schemas.microsoft.com/office/word/2012/wordml" xmlns:w16cex="http://schemas.microsoft.com/office/word/2018/wordml/cex" xmlns:w16cid="http://schemas.microsoft.com/office/word/2016/wordml/cid" xmlns:w16="http://schemas.microsoft.com/office/word/2018/wordml" xmlns:w16du="http://schemas.microsoft.com/office/word/2023/wordml/word16du" xmlns:w16sdtdh="http://schemas.microsoft.com/office/word/2020/wordml/sdtdatahash" xmlns:w16se="http://schemas.microsoft.com/office/word/2015/wordml/symex" xmlns:wpg="http://schemas.microsoft.com/office/word/2010/wordprocessingGroup" xmlns:wpi="http://schemas.microsoft.com/office/word/2010/wordprocessingInk" xmlns:wne="http://schemas.microsoft.com/office/word/2006/wordml" xmlns:wps="http://schemas.microsoft.com/office/word/2010/wordprocessingShape" mc:Ignorable="w14 w15 w16se w16cid w16 w16cex w16sdtdh w16du wp14">
   <w:p>
     <w:pPr>
       <w:pStyle w:val="Footer"/>
@@ -4202,7 +3071,7 @@
 </file>
 
 <file path=word/footnotes.xml><?xml version="1.0" encoding="utf-8"?>
-<w:footnotes xmlns:wpc="http://schemas.microsoft.com/office/word/2010/wordprocessingCanvas" xmlns:cx="http://schemas.microsoft.com/office/drawing/2014/chartex" xmlns:cx1="http://schemas.microsoft.com/office/drawing/2015/9/8/chartex" xmlns:cx2="http://schemas.microsoft.com/office/drawing/2015/10/21/chartex" xmlns:cx3="http://schemas.microsoft.com/office/drawing/2016/5/9/chartex" xmlns:cx4="http://schemas.microsoft.com/office/drawing/2016/5/10/chartex" xmlns:cx5="http://schemas.microsoft.com/office/drawing/2016/5/11/chartex" xmlns:cx6="http://schemas.microsoft.com/office/drawing/2016/5/12/chartex" xmlns:cx7="http://schemas.microsoft.com/office/drawing/2016/5/13/chartex" xmlns:cx8="http://schemas.microsoft.com/office/drawing/2016/5/14/chartex" xmlns:mc="http://schemas.openxmlformats.org/markup-compatibility/2006" xmlns:aink="http://schemas.microsoft.com/office/drawing/2016/ink" xmlns:am3d="http://schemas.microsoft.com/office/drawing/2017/model3d" xmlns:o="urn:schemas-microsoft-com:office:office" xmlns:oel="http://schemas.microsoft.com/office/2019/extlst" xmlns:r="http://schemas.openxmlformats.org/officeDocument/2006/relationships" xmlns:m="http://schemas.openxmlformats.org/officeDocument/2006/math" xmlns:v="urn:schemas-microsoft-com:vml" xmlns:wp14="http://schemas.microsoft.com/office/word/2010/wordprocessingDrawing" xmlns:wp="http://schemas.openxmlformats.org/drawingml/2006/wordprocessingDrawing" xmlns:w10="urn:schemas-microsoft-com:office:word" xmlns:w="http://schemas.openxmlformats.org/wordprocessingml/2006/main" xmlns:w14="http://schemas.microsoft.com/office/word/2010/wordml" xmlns:w15="http://schemas.microsoft.com/office/word/2012/wordml" xmlns:w16cex="http://schemas.microsoft.com/office/word/2018/wordml/cex" xmlns:w16cid="http://schemas.microsoft.com/office/word/2016/wordml/cid" xmlns:w16="http://schemas.microsoft.com/office/word/2018/wordml" xmlns:w16sdtdh="http://schemas.microsoft.com/office/word/2020/wordml/sdtdatahash" xmlns:w16se="http://schemas.microsoft.com/office/word/2015/wordml/symex" xmlns:wpg="http://schemas.microsoft.com/office/word/2010/wordprocessingGroup" xmlns:wpi="http://schemas.microsoft.com/office/word/2010/wordprocessingInk" xmlns:wne="http://schemas.microsoft.com/office/word/2006/wordml" xmlns:wps="http://schemas.microsoft.com/office/word/2010/wordprocessingShape" mc:Ignorable="w14 w15 w16se w16cid w16 w16cex w16sdtdh wp14">
+<w:footnotes xmlns:wpc="http://schemas.microsoft.com/office/word/2010/wordprocessingCanvas" xmlns:cx="http://schemas.microsoft.com/office/drawing/2014/chartex" xmlns:cx1="http://schemas.microsoft.com/office/drawing/2015/9/8/chartex" xmlns:cx2="http://schemas.microsoft.com/office/drawing/2015/10/21/chartex" xmlns:cx3="http://schemas.microsoft.com/office/drawing/2016/5/9/chartex" xmlns:cx4="http://schemas.microsoft.com/office/drawing/2016/5/10/chartex" xmlns:cx5="http://schemas.microsoft.com/office/drawing/2016/5/11/chartex" xmlns:cx6="http://schemas.microsoft.com/office/drawing/2016/5/12/chartex" xmlns:cx7="http://schemas.microsoft.com/office/drawing/2016/5/13/chartex" xmlns:cx8="http://schemas.microsoft.com/office/drawing/2016/5/14/chartex" xmlns:mc="http://schemas.openxmlformats.org/markup-compatibility/2006" xmlns:aink="http://schemas.microsoft.com/office/drawing/2016/ink" xmlns:am3d="http://schemas.microsoft.com/office/drawing/2017/model3d" xmlns:o="urn:schemas-microsoft-com:office:office" xmlns:oel="http://schemas.microsoft.com/office/2019/extlst" xmlns:r="http://schemas.openxmlformats.org/officeDocument/2006/relationships" xmlns:m="http://schemas.openxmlformats.org/officeDocument/2006/math" xmlns:v="urn:schemas-microsoft-com:vml" xmlns:wp14="http://schemas.microsoft.com/office/word/2010/wordprocessingDrawing" xmlns:wp="http://schemas.openxmlformats.org/drawingml/2006/wordprocessingDrawing" xmlns:w10="urn:schemas-microsoft-com:office:word" xmlns:w="http://schemas.openxmlformats.org/wordprocessingml/2006/main" xmlns:w14="http://schemas.microsoft.com/office/word/2010/wordml" xmlns:w15="http://schemas.microsoft.com/office/word/2012/wordml" xmlns:w16cex="http://schemas.microsoft.com/office/word/2018/wordml/cex" xmlns:w16cid="http://schemas.microsoft.com/office/word/2016/wordml/cid" xmlns:w16="http://schemas.microsoft.com/office/word/2018/wordml" xmlns:w16du="http://schemas.microsoft.com/office/word/2023/wordml/word16du" xmlns:w16sdtdh="http://schemas.microsoft.com/office/word/2020/wordml/sdtdatahash" xmlns:w16se="http://schemas.microsoft.com/office/word/2015/wordml/symex" xmlns:wpg="http://schemas.microsoft.com/office/word/2010/wordprocessingGroup" xmlns:wpi="http://schemas.microsoft.com/office/word/2010/wordprocessingInk" xmlns:wne="http://schemas.microsoft.com/office/word/2006/wordml" xmlns:wps="http://schemas.microsoft.com/office/word/2010/wordprocessingShape" mc:Ignorable="w14 w15 w16se w16cid w16 w16cex w16sdtdh w16du wp14">
   <w:footnote w:type="separator" w:id="-1">
     <w:p>
       <w:r>
@@ -4224,7 +3093,7 @@
 </file>
 
 <file path=word/header1.xml><?xml version="1.0" encoding="utf-8"?>
-<w:hdr xmlns:wpc="http://schemas.microsoft.com/office/word/2010/wordprocessingCanvas" xmlns:cx="http://schemas.microsoft.com/office/drawing/2014/chartex" xmlns:cx1="http://schemas.microsoft.com/office/drawing/2015/9/8/chartex" xmlns:cx2="http://schemas.microsoft.com/office/drawing/2015/10/21/chartex" xmlns:cx3="http://schemas.microsoft.com/office/drawing/2016/5/9/chartex" xmlns:cx4="http://schemas.microsoft.com/office/drawing/2016/5/10/chartex" xmlns:cx5="http://schemas.microsoft.com/office/drawing/2016/5/11/chartex" xmlns:cx6="http://schemas.microsoft.com/office/drawing/2016/5/12/chartex" xmlns:cx7="http://schemas.microsoft.com/office/drawing/2016/5/13/chartex" xmlns:cx8="http://schemas.microsoft.com/office/drawing/2016/5/14/chartex" xmlns:mc="http://schemas.openxmlformats.org/markup-compatibility/2006" xmlns:aink="http://schemas.microsoft.com/office/drawing/2016/ink" xmlns:am3d="http://schemas.microsoft.com/office/drawing/2017/model3d" xmlns:o="urn:schemas-microsoft-com:office:office" xmlns:oel="http://schemas.microsoft.com/office/2019/extlst" xmlns:r="http://schemas.openxmlformats.org/officeDocument/2006/relationships" xmlns:m="http://schemas.openxmlformats.org/officeDocument/2006/math" xmlns:v="urn:schemas-microsoft-com:vml" xmlns:wp14="http://schemas.microsoft.com/office/word/2010/wordprocessingDrawing" xmlns:wp="http://schemas.openxmlformats.org/drawingml/2006/wordprocessingDrawing" xmlns:w10="urn:schemas-microsoft-com:office:word" xmlns:w="http://schemas.openxmlformats.org/wordprocessingml/2006/main" xmlns:w14="http://schemas.microsoft.com/office/word/2010/wordml" xmlns:w15="http://schemas.microsoft.com/office/word/2012/wordml" xmlns:w16cex="http://schemas.microsoft.com/office/word/2018/wordml/cex" xmlns:w16cid="http://schemas.microsoft.com/office/word/2016/wordml/cid" xmlns:w16="http://schemas.microsoft.com/office/word/2018/wordml" xmlns:w16sdtdh="http://schemas.microsoft.com/office/word/2020/wordml/sdtdatahash" xmlns:w16se="http://schemas.microsoft.com/office/word/2015/wordml/symex" xmlns:wpg="http://schemas.microsoft.com/office/word/2010/wordprocessingGroup" xmlns:wpi="http://schemas.microsoft.com/office/word/2010/wordprocessingInk" xmlns:wne="http://schemas.microsoft.com/office/word/2006/wordml" xmlns:wps="http://schemas.microsoft.com/office/word/2010/wordprocessingShape" mc:Ignorable="w14 w15 w16se w16cid w16 w16cex w16sdtdh wp14">
+<w:hdr xmlns:wpc="http://schemas.microsoft.com/office/word/2010/wordprocessingCanvas" xmlns:cx="http://schemas.microsoft.com/office/drawing/2014/chartex" xmlns:cx1="http://schemas.microsoft.com/office/drawing/2015/9/8/chartex" xmlns:cx2="http://schemas.microsoft.com/office/drawing/2015/10/21/chartex" xmlns:cx3="http://schemas.microsoft.com/office/drawing/2016/5/9/chartex" xmlns:cx4="http://schemas.microsoft.com/office/drawing/2016/5/10/chartex" xmlns:cx5="http://schemas.microsoft.com/office/drawing/2016/5/11/chartex" xmlns:cx6="http://schemas.microsoft.com/office/drawing/2016/5/12/chartex" xmlns:cx7="http://schemas.microsoft.com/office/drawing/2016/5/13/chartex" xmlns:cx8="http://schemas.microsoft.com/office/drawing/2016/5/14/chartex" xmlns:mc="http://schemas.openxmlformats.org/markup-compatibility/2006" xmlns:aink="http://schemas.microsoft.com/office/drawing/2016/ink" xmlns:am3d="http://schemas.microsoft.com/office/drawing/2017/model3d" xmlns:o="urn:schemas-microsoft-com:office:office" xmlns:oel="http://schemas.microsoft.com/office/2019/extlst" xmlns:r="http://schemas.openxmlformats.org/officeDocument/2006/relationships" xmlns:m="http://schemas.openxmlformats.org/officeDocument/2006/math" xmlns:v="urn:schemas-microsoft-com:vml" xmlns:wp14="http://schemas.microsoft.com/office/word/2010/wordprocessingDrawing" xmlns:wp="http://schemas.openxmlformats.org/drawingml/2006/wordprocessingDrawing" xmlns:w10="urn:schemas-microsoft-com:office:word" xmlns:w="http://schemas.openxmlformats.org/wordprocessingml/2006/main" xmlns:w14="http://schemas.microsoft.com/office/word/2010/wordml" xmlns:w15="http://schemas.microsoft.com/office/word/2012/wordml" xmlns:w16cex="http://schemas.microsoft.com/office/word/2018/wordml/cex" xmlns:w16cid="http://schemas.microsoft.com/office/word/2016/wordml/cid" xmlns:w16="http://schemas.microsoft.com/office/word/2018/wordml" xmlns:w16du="http://schemas.microsoft.com/office/word/2023/wordml/word16du" xmlns:w16sdtdh="http://schemas.microsoft.com/office/word/2020/wordml/sdtdatahash" xmlns:w16se="http://schemas.microsoft.com/office/word/2015/wordml/symex" xmlns:wpg="http://schemas.microsoft.com/office/word/2010/wordprocessingGroup" xmlns:wpi="http://schemas.microsoft.com/office/word/2010/wordprocessingInk" xmlns:wne="http://schemas.microsoft.com/office/word/2006/wordml" xmlns:wps="http://schemas.microsoft.com/office/word/2010/wordprocessingShape" mc:Ignorable="w14 w15 w16se w16cid w16 w16cex w16sdtdh w16du wp14">
   <w:p>
     <w:pPr>
       <w:pStyle w:val="Header"/>
@@ -4234,7 +3103,7 @@
 </file>
 
 <file path=word/header2.xml><?xml version="1.0" encoding="utf-8"?>
-<w:hdr xmlns:wpc="http://schemas.microsoft.com/office/word/2010/wordprocessingCanvas" xmlns:cx="http://schemas.microsoft.com/office/drawing/2014/chartex" xmlns:cx1="http://schemas.microsoft.com/office/drawing/2015/9/8/chartex" xmlns:cx2="http://schemas.microsoft.com/office/drawing/2015/10/21/chartex" xmlns:cx3="http://schemas.microsoft.com/office/drawing/2016/5/9/chartex" xmlns:cx4="http://schemas.microsoft.com/office/drawing/2016/5/10/chartex" xmlns:cx5="http://schemas.microsoft.com/office/drawing/2016/5/11/chartex" xmlns:cx6="http://schemas.microsoft.com/office/drawing/2016/5/12/chartex" xmlns:cx7="http://schemas.microsoft.com/office/drawing/2016/5/13/chartex" xmlns:cx8="http://schemas.microsoft.com/office/drawing/2016/5/14/chartex" xmlns:mc="http://schemas.openxmlformats.org/markup-compatibility/2006" xmlns:aink="http://schemas.microsoft.com/office/drawing/2016/ink" xmlns:am3d="http://schemas.microsoft.com/office/drawing/2017/model3d" xmlns:o="urn:schemas-microsoft-com:office:office" xmlns:oel="http://schemas.microsoft.com/office/2019/extlst" xmlns:r="http://schemas.openxmlformats.org/officeDocument/2006/relationships" xmlns:m="http://schemas.openxmlformats.org/officeDocument/2006/math" xmlns:v="urn:schemas-microsoft-com:vml" xmlns:wp14="http://schemas.microsoft.com/office/word/2010/wordprocessingDrawing" xmlns:wp="http://schemas.openxmlformats.org/drawingml/2006/wordprocessingDrawing" xmlns:w10="urn:schemas-microsoft-com:office:word" xmlns:w="http://schemas.openxmlformats.org/wordprocessingml/2006/main" xmlns:w14="http://schemas.microsoft.com/office/word/2010/wordml" xmlns:w15="http://schemas.microsoft.com/office/word/2012/wordml" xmlns:w16cex="http://schemas.microsoft.com/office/word/2018/wordml/cex" xmlns:w16cid="http://schemas.microsoft.com/office/word/2016/wordml/cid" xmlns:w16="http://schemas.microsoft.com/office/word/2018/wordml" xmlns:w16sdtdh="http://schemas.microsoft.com/office/word/2020/wordml/sdtdatahash" xmlns:w16se="http://schemas.microsoft.com/office/word/2015/wordml/symex" xmlns:wpg="http://schemas.microsoft.com/office/word/2010/wordprocessingGroup" xmlns:wpi="http://schemas.microsoft.com/office/word/2010/wordprocessingInk" xmlns:wne="http://schemas.microsoft.com/office/word/2006/wordml" xmlns:wps="http://schemas.microsoft.com/office/word/2010/wordprocessingShape" mc:Ignorable="w14 w15 w16se w16cid w16 w16cex w16sdtdh wp14">
+<w:hdr xmlns:wpc="http://schemas.microsoft.com/office/word/2010/wordprocessingCanvas" xmlns:cx="http://schemas.microsoft.com/office/drawing/2014/chartex" xmlns:cx1="http://schemas.microsoft.com/office/drawing/2015/9/8/chartex" xmlns:cx2="http://schemas.microsoft.com/office/drawing/2015/10/21/chartex" xmlns:cx3="http://schemas.microsoft.com/office/drawing/2016/5/9/chartex" xmlns:cx4="http://schemas.microsoft.com/office/drawing/2016/5/10/chartex" xmlns:cx5="http://schemas.microsoft.com/office/drawing/2016/5/11/chartex" xmlns:cx6="http://schemas.microsoft.com/office/drawing/2016/5/12/chartex" xmlns:cx7="http://schemas.microsoft.com/office/drawing/2016/5/13/chartex" xmlns:cx8="http://schemas.microsoft.com/office/drawing/2016/5/14/chartex" xmlns:mc="http://schemas.openxmlformats.org/markup-compatibility/2006" xmlns:aink="http://schemas.microsoft.com/office/drawing/2016/ink" xmlns:am3d="http://schemas.microsoft.com/office/drawing/2017/model3d" xmlns:o="urn:schemas-microsoft-com:office:office" xmlns:oel="http://schemas.microsoft.com/office/2019/extlst" xmlns:r="http://schemas.openxmlformats.org/officeDocument/2006/relationships" xmlns:m="http://schemas.openxmlformats.org/officeDocument/2006/math" xmlns:v="urn:schemas-microsoft-com:vml" xmlns:wp14="http://schemas.microsoft.com/office/word/2010/wordprocessingDrawing" xmlns:wp="http://schemas.openxmlformats.org/drawingml/2006/wordprocessingDrawing" xmlns:w10="urn:schemas-microsoft-com:office:word" xmlns:w="http://schemas.openxmlformats.org/wordprocessingml/2006/main" xmlns:w14="http://schemas.microsoft.com/office/word/2010/wordml" xmlns:w15="http://schemas.microsoft.com/office/word/2012/wordml" xmlns:w16cex="http://schemas.microsoft.com/office/word/2018/wordml/cex" xmlns:w16cid="http://schemas.microsoft.com/office/word/2016/wordml/cid" xmlns:w16="http://schemas.microsoft.com/office/word/2018/wordml" xmlns:w16du="http://schemas.microsoft.com/office/word/2023/wordml/word16du" xmlns:w16sdtdh="http://schemas.microsoft.com/office/word/2020/wordml/sdtdatahash" xmlns:w16se="http://schemas.microsoft.com/office/word/2015/wordml/symex" xmlns:wpg="http://schemas.microsoft.com/office/word/2010/wordprocessingGroup" xmlns:wpi="http://schemas.microsoft.com/office/word/2010/wordprocessingInk" xmlns:wne="http://schemas.microsoft.com/office/word/2006/wordml" xmlns:wps="http://schemas.microsoft.com/office/word/2010/wordprocessingShape" mc:Ignorable="w14 w15 w16se w16cid w16 w16cex w16sdtdh w16du wp14">
   <w:p>
     <w:pPr>
       <w:pStyle w:val="Header"/>
@@ -4244,7 +3113,7 @@
 </file>
 
 <file path=word/header3.xml><?xml version="1.0" encoding="utf-8"?>
-<w:hdr xmlns:wpc="http://schemas.microsoft.com/office/word/2010/wordprocessingCanvas" xmlns:cx="http://schemas.microsoft.com/office/drawing/2014/chartex" xmlns:cx1="http://schemas.microsoft.com/office/drawing/2015/9/8/chartex" xmlns:cx2="http://schemas.microsoft.com/office/drawing/2015/10/21/chartex" xmlns:cx3="http://schemas.microsoft.com/office/drawing/2016/5/9/chartex" xmlns:cx4="http://schemas.microsoft.com/office/drawing/2016/5/10/chartex" xmlns:cx5="http://schemas.microsoft.com/office/drawing/2016/5/11/chartex" xmlns:cx6="http://schemas.microsoft.com/office/drawing/2016/5/12/chartex" xmlns:cx7="http://schemas.microsoft.com/office/drawing/2016/5/13/chartex" xmlns:cx8="http://schemas.microsoft.com/office/drawing/2016/5/14/chartex" xmlns:mc="http://schemas.openxmlformats.org/markup-compatibility/2006" xmlns:aink="http://schemas.microsoft.com/office/drawing/2016/ink" xmlns:am3d="http://schemas.microsoft.com/office/drawing/2017/model3d" xmlns:o="urn:schemas-microsoft-com:office:office" xmlns:oel="http://schemas.microsoft.com/office/2019/extlst" xmlns:r="http://schemas.openxmlformats.org/officeDocument/2006/relationships" xmlns:m="http://schemas.openxmlformats.org/officeDocument/2006/math" xmlns:v="urn:schemas-microsoft-com:vml" xmlns:wp14="http://schemas.microsoft.com/office/word/2010/wordprocessingDrawing" xmlns:wp="http://schemas.openxmlformats.org/drawingml/2006/wordprocessingDrawing" xmlns:w10="urn:schemas-microsoft-com:office:word" xmlns:w="http://schemas.openxmlformats.org/wordprocessingml/2006/main" xmlns:w14="http://schemas.microsoft.com/office/word/2010/wordml" xmlns:w15="http://schemas.microsoft.com/office/word/2012/wordml" xmlns:w16cex="http://schemas.microsoft.com/office/word/2018/wordml/cex" xmlns:w16cid="http://schemas.microsoft.com/office/word/2016/wordml/cid" xmlns:w16="http://schemas.microsoft.com/office/word/2018/wordml" xmlns:w16sdtdh="http://schemas.microsoft.com/office/word/2020/wordml/sdtdatahash" xmlns:w16se="http://schemas.microsoft.com/office/word/2015/wordml/symex" xmlns:wpg="http://schemas.microsoft.com/office/word/2010/wordprocessingGroup" xmlns:wpi="http://schemas.microsoft.com/office/word/2010/wordprocessingInk" xmlns:wne="http://schemas.microsoft.com/office/word/2006/wordml" xmlns:wps="http://schemas.microsoft.com/office/word/2010/wordprocessingShape" mc:Ignorable="w14 w15 w16se w16cid w16 w16cex w16sdtdh wp14">
+<w:hdr xmlns:wpc="http://schemas.microsoft.com/office/word/2010/wordprocessingCanvas" xmlns:cx="http://schemas.microsoft.com/office/drawing/2014/chartex" xmlns:cx1="http://schemas.microsoft.com/office/drawing/2015/9/8/chartex" xmlns:cx2="http://schemas.microsoft.com/office/drawing/2015/10/21/chartex" xmlns:cx3="http://schemas.microsoft.com/office/drawing/2016/5/9/chartex" xmlns:cx4="http://schemas.microsoft.com/office/drawing/2016/5/10/chartex" xmlns:cx5="http://schemas.microsoft.com/office/drawing/2016/5/11/chartex" xmlns:cx6="http://schemas.microsoft.com/office/drawing/2016/5/12/chartex" xmlns:cx7="http://schemas.microsoft.com/office/drawing/2016/5/13/chartex" xmlns:cx8="http://schemas.microsoft.com/office/drawing/2016/5/14/chartex" xmlns:mc="http://schemas.openxmlformats.org/markup-compatibility/2006" xmlns:aink="http://schemas.microsoft.com/office/drawing/2016/ink" xmlns:am3d="http://schemas.microsoft.com/office/drawing/2017/model3d" xmlns:o="urn:schemas-microsoft-com:office:office" xmlns:oel="http://schemas.microsoft.com/office/2019/extlst" xmlns:r="http://schemas.openxmlformats.org/officeDocument/2006/relationships" xmlns:m="http://schemas.openxmlformats.org/officeDocument/2006/math" xmlns:v="urn:schemas-microsoft-com:vml" xmlns:wp14="http://schemas.microsoft.com/office/word/2010/wordprocessingDrawing" xmlns:wp="http://schemas.openxmlformats.org/drawingml/2006/wordprocessingDrawing" xmlns:w10="urn:schemas-microsoft-com:office:word" xmlns:w="http://schemas.openxmlformats.org/wordprocessingml/2006/main" xmlns:w14="http://schemas.microsoft.com/office/word/2010/wordml" xmlns:w15="http://schemas.microsoft.com/office/word/2012/wordml" xmlns:w16cex="http://schemas.microsoft.com/office/word/2018/wordml/cex" xmlns:w16cid="http://schemas.microsoft.com/office/word/2016/wordml/cid" xmlns:w16="http://schemas.microsoft.com/office/word/2018/wordml" xmlns:w16du="http://schemas.microsoft.com/office/word/2023/wordml/word16du" xmlns:w16sdtdh="http://schemas.microsoft.com/office/word/2020/wordml/sdtdatahash" xmlns:w16se="http://schemas.microsoft.com/office/word/2015/wordml/symex" xmlns:wpg="http://schemas.microsoft.com/office/word/2010/wordprocessingGroup" xmlns:wpi="http://schemas.microsoft.com/office/word/2010/wordprocessingInk" xmlns:wne="http://schemas.microsoft.com/office/word/2006/wordml" xmlns:wps="http://schemas.microsoft.com/office/word/2010/wordprocessingShape" mc:Ignorable="w14 w15 w16se w16cid w16 w16cex w16sdtdh w16du wp14">
   <w:p>
     <w:pPr>
       <w:pStyle w:val="Header"/>
@@ -4254,7 +3123,7 @@
 </file>
 
 <file path=word/numbering.xml><?xml version="1.0" encoding="utf-8"?>
-<w:numbering xmlns:wpc="http://schemas.microsoft.com/office/word/2010/wordprocessingCanvas" xmlns:cx="http://schemas.microsoft.com/office/drawing/2014/chartex" xmlns:cx1="http://schemas.microsoft.com/office/drawing/2015/9/8/chartex" xmlns:cx2="http://schemas.microsoft.com/office/drawing/2015/10/21/chartex" xmlns:cx3="http://schemas.microsoft.com/office/drawing/2016/5/9/chartex" xmlns:cx4="http://schemas.microsoft.com/office/drawing/2016/5/10/chartex" xmlns:cx5="http://schemas.microsoft.com/office/drawing/2016/5/11/chartex" xmlns:cx6="http://schemas.microsoft.com/office/drawing/2016/5/12/chartex" xmlns:cx7="http://schemas.microsoft.com/office/drawing/2016/5/13/chartex" xmlns:cx8="http://schemas.microsoft.com/office/drawing/2016/5/14/chartex" xmlns:mc="http://schemas.openxmlformats.org/markup-compatibility/2006" xmlns:aink="http://schemas.microsoft.com/office/drawing/2016/ink" xmlns:am3d="http://schemas.microsoft.com/office/drawing/2017/model3d" xmlns:o="urn:schemas-microsoft-com:office:office" xmlns:oel="http://schemas.microsoft.com/office/2019/extlst" xmlns:r="http://schemas.openxmlformats.org/officeDocument/2006/relationships" xmlns:m="http://schemas.openxmlformats.org/officeDocument/2006/math" xmlns:v="urn:schemas-microsoft-com:vml" xmlns:wp14="http://schemas.microsoft.com/office/word/2010/wordprocessingDrawing" xmlns:wp="http://schemas.openxmlformats.org/drawingml/2006/wordprocessingDrawing" xmlns:w10="urn:schemas-microsoft-com:office:word" xmlns:w="http://schemas.openxmlformats.org/wordprocessingml/2006/main" xmlns:w14="http://schemas.microsoft.com/office/word/2010/wordml" xmlns:w15="http://schemas.microsoft.com/office/word/2012/wordml" xmlns:w16cex="http://schemas.microsoft.com/office/word/2018/wordml/cex" xmlns:w16cid="http://schemas.microsoft.com/office/word/2016/wordml/cid" xmlns:w16="http://schemas.microsoft.com/office/word/2018/wordml" xmlns:w16sdtdh="http://schemas.microsoft.com/office/word/2020/wordml/sdtdatahash" xmlns:w16se="http://schemas.microsoft.com/office/word/2015/wordml/symex" xmlns:wpg="http://schemas.microsoft.com/office/word/2010/wordprocessingGroup" xmlns:wpi="http://schemas.microsoft.com/office/word/2010/wordprocessingInk" xmlns:wne="http://schemas.microsoft.com/office/word/2006/wordml" xmlns:wps="http://schemas.microsoft.com/office/word/2010/wordprocessingShape" mc:Ignorable="w14 w15 w16se w16cid w16 w16cex w16sdtdh wp14">
+<w:numbering xmlns:wpc="http://schemas.microsoft.com/office/word/2010/wordprocessingCanvas" xmlns:cx="http://schemas.microsoft.com/office/drawing/2014/chartex" xmlns:cx1="http://schemas.microsoft.com/office/drawing/2015/9/8/chartex" xmlns:cx2="http://schemas.microsoft.com/office/drawing/2015/10/21/chartex" xmlns:cx3="http://schemas.microsoft.com/office/drawing/2016/5/9/chartex" xmlns:cx4="http://schemas.microsoft.com/office/drawing/2016/5/10/chartex" xmlns:cx5="http://schemas.microsoft.com/office/drawing/2016/5/11/chartex" xmlns:cx6="http://schemas.microsoft.com/office/drawing/2016/5/12/chartex" xmlns:cx7="http://schemas.microsoft.com/office/drawing/2016/5/13/chartex" xmlns:cx8="http://schemas.microsoft.com/office/drawing/2016/5/14/chartex" xmlns:mc="http://schemas.openxmlformats.org/markup-compatibility/2006" xmlns:aink="http://schemas.microsoft.com/office/drawing/2016/ink" xmlns:am3d="http://schemas.microsoft.com/office/drawing/2017/model3d" xmlns:o="urn:schemas-microsoft-com:office:office" xmlns:oel="http://schemas.microsoft.com/office/2019/extlst" xmlns:r="http://schemas.openxmlformats.org/officeDocument/2006/relationships" xmlns:m="http://schemas.openxmlformats.org/officeDocument/2006/math" xmlns:v="urn:schemas-microsoft-com:vml" xmlns:wp14="http://schemas.microsoft.com/office/word/2010/wordprocessingDrawing" xmlns:wp="http://schemas.openxmlformats.org/drawingml/2006/wordprocessingDrawing" xmlns:w10="urn:schemas-microsoft-com:office:word" xmlns:w="http://schemas.openxmlformats.org/wordprocessingml/2006/main" xmlns:w14="http://schemas.microsoft.com/office/word/2010/wordml" xmlns:w15="http://schemas.microsoft.com/office/word/2012/wordml" xmlns:w16cex="http://schemas.microsoft.com/office/word/2018/wordml/cex" xmlns:w16cid="http://schemas.microsoft.com/office/word/2016/wordml/cid" xmlns:w16="http://schemas.microsoft.com/office/word/2018/wordml" xmlns:w16du="http://schemas.microsoft.com/office/word/2023/wordml/word16du" xmlns:w16sdtdh="http://schemas.microsoft.com/office/word/2020/wordml/sdtdatahash" xmlns:w16se="http://schemas.microsoft.com/office/word/2015/wordml/symex" xmlns:wpg="http://schemas.microsoft.com/office/word/2010/wordprocessingGroup" xmlns:wpi="http://schemas.microsoft.com/office/word/2010/wordprocessingInk" xmlns:wne="http://schemas.microsoft.com/office/word/2006/wordml" xmlns:wps="http://schemas.microsoft.com/office/word/2010/wordprocessingShape" mc:Ignorable="w14 w15 w16se w16cid w16 w16cex w16sdtdh w16du wp14">
   <w:abstractNum w:abstractNumId="0" w15:restartNumberingAfterBreak="0">
     <w:nsid w:val="FFFFFF80"/>
     <w:multiLevelType w:val="singleLevel"/>
@@ -6153,7 +5022,7 @@
 </file>
 
 <file path=word/styles.xml><?xml version="1.0" encoding="utf-8"?>
-<w:styles xmlns:mc="http://schemas.openxmlformats.org/markup-compatibility/2006" xmlns:r="http://schemas.openxmlformats.org/officeDocument/2006/relationships" xmlns:w="http://schemas.openxmlformats.org/wordprocessingml/2006/main" xmlns:w14="http://schemas.microsoft.com/office/word/2010/wordml" xmlns:w15="http://schemas.microsoft.com/office/word/2012/wordml" xmlns:w16cex="http://schemas.microsoft.com/office/word/2018/wordml/cex" xmlns:w16cid="http://schemas.microsoft.com/office/word/2016/wordml/cid" xmlns:w16="http://schemas.microsoft.com/office/word/2018/wordml" xmlns:w16sdtdh="http://schemas.microsoft.com/office/word/2020/wordml/sdtdatahash" xmlns:w16se="http://schemas.microsoft.com/office/word/2015/wordml/symex" mc:Ignorable="w14 w15 w16se w16cid w16 w16cex w16sdtdh">
+<w:styles xmlns:mc="http://schemas.openxmlformats.org/markup-compatibility/2006" xmlns:r="http://schemas.openxmlformats.org/officeDocument/2006/relationships" xmlns:w="http://schemas.openxmlformats.org/wordprocessingml/2006/main" xmlns:w14="http://schemas.microsoft.com/office/word/2010/wordml" xmlns:w15="http://schemas.microsoft.com/office/word/2012/wordml" xmlns:w16cex="http://schemas.microsoft.com/office/word/2018/wordml/cex" xmlns:w16cid="http://schemas.microsoft.com/office/word/2016/wordml/cid" xmlns:w16="http://schemas.microsoft.com/office/word/2018/wordml" xmlns:w16du="http://schemas.microsoft.com/office/word/2023/wordml/word16du" xmlns:w16sdtdh="http://schemas.microsoft.com/office/word/2020/wordml/sdtdatahash" xmlns:w16se="http://schemas.microsoft.com/office/word/2015/wordml/symex" mc:Ignorable="w14 w15 w16se w16cid w16 w16cex w16sdtdh w16du">
   <w:docDefaults>
     <w:rPrDefault>
       <w:rPr>

</xml_diff>